<commit_message>
doc: add week6 report
</commit_message>
<xml_diff>
--- a/pa/PA - 2/Weekly-6-Report.docx
+++ b/pa/PA - 2/Weekly-6-Report.docx
@@ -1112,9 +1112,9 @@
         <w:pStyle w:val="ListParagraph"/>
         <w:numPr>
           <w:ilvl w:val="0"/>
-          <w:numId w:val="38"/>
+          <w:numId w:val="51"/>
         </w:numPr>
-        <w:spacing w:before="100" w:beforeAutospacing="1" w:after="100" w:afterAutospacing="1" w:line="240" w:lineRule="auto"/>
+        <w:spacing w:after="0" w:line="240" w:lineRule="auto"/>
         <w:rPr>
           <w:rFonts w:ascii="Verdana" w:eastAsia="Times New Roman" w:hAnsi="Verdana" w:cs="Times New Roman"/>
           <w:sz w:val="20"/>
@@ -1129,95 +1129,25 @@
           <w:sz w:val="20"/>
           <w:szCs w:val="20"/>
         </w:rPr>
-        <w:t>Defining Database Schema</w:t>
+        <w:t>Project Review:</w:t>
+      </w:r>
+      <w:r>
+        <w:rPr>
+          <w:rFonts w:ascii="Verdana" w:eastAsia="Times New Roman" w:hAnsi="Verdana" w:cs="Times New Roman"/>
+          <w:sz w:val="20"/>
+          <w:szCs w:val="20"/>
+        </w:rPr>
+        <w:t xml:space="preserve"> This involves taking a look at the overall project plan, vision document, and current iteration progress. It's likely to assess if things are on track and identify any adjustments needed.</w:t>
       </w:r>
     </w:p>
     <w:p>
       <w:pPr>
-        <w:spacing w:before="100" w:beforeAutospacing="1" w:after="100" w:afterAutospacing="1" w:line="240" w:lineRule="auto"/>
-        <w:rPr>
-          <w:rFonts w:ascii="Verdana" w:eastAsia="Times New Roman" w:hAnsi="Verdana" w:cs="Times New Roman"/>
-          <w:sz w:val="20"/>
-          <w:szCs w:val="20"/>
-        </w:rPr>
-      </w:pPr>
-      <w:r>
-        <w:rPr>
-          <w:rFonts w:ascii="Verdana" w:eastAsia="Times New Roman" w:hAnsi="Verdana" w:cs="Times New Roman"/>
-          <w:sz w:val="20"/>
-          <w:szCs w:val="20"/>
-        </w:rPr>
-        <w:t>This task involves creating a blueprint for how data will be stored and organized within the project's database. It will define:</w:t>
-      </w:r>
-    </w:p>
-    <w:p>
-      <w:pPr>
-        <w:numPr>
-          <w:ilvl w:val="0"/>
-          <w:numId w:val="33"/>
-        </w:numPr>
-        <w:spacing w:before="100" w:beforeAutospacing="1" w:after="100" w:afterAutospacing="1" w:line="240" w:lineRule="auto"/>
-        <w:rPr>
-          <w:rFonts w:ascii="Verdana" w:eastAsia="Times New Roman" w:hAnsi="Verdana" w:cs="Times New Roman"/>
-          <w:sz w:val="20"/>
-          <w:szCs w:val="20"/>
-        </w:rPr>
-      </w:pPr>
-      <w:r>
-        <w:rPr>
-          <w:rFonts w:ascii="Verdana" w:eastAsia="Times New Roman" w:hAnsi="Verdana" w:cs="Times New Roman"/>
-          <w:sz w:val="20"/>
-          <w:szCs w:val="20"/>
-        </w:rPr>
-        <w:t>Tables: The structures that will hold specific types of data.</w:t>
-      </w:r>
-    </w:p>
-    <w:p>
-      <w:pPr>
-        <w:numPr>
-          <w:ilvl w:val="0"/>
-          <w:numId w:val="33"/>
-        </w:numPr>
-        <w:spacing w:before="100" w:beforeAutospacing="1" w:after="100" w:afterAutospacing="1" w:line="240" w:lineRule="auto"/>
-        <w:rPr>
-          <w:rFonts w:ascii="Verdana" w:eastAsia="Times New Roman" w:hAnsi="Verdana" w:cs="Times New Roman"/>
-          <w:sz w:val="20"/>
-          <w:szCs w:val="20"/>
-        </w:rPr>
-      </w:pPr>
-      <w:r>
-        <w:rPr>
-          <w:rFonts w:ascii="Verdana" w:eastAsia="Times New Roman" w:hAnsi="Verdana" w:cs="Times New Roman"/>
-          <w:sz w:val="20"/>
-          <w:szCs w:val="20"/>
-        </w:rPr>
-        <w:t xml:space="preserve">Data Types: The format of the data stored in each </w:t>
-      </w:r>
-      <w:r>
-        <w:rPr>
-          <w:rFonts w:ascii="Verdana" w:eastAsia="Times New Roman" w:hAnsi="Verdana" w:cs="Times New Roman"/>
-          <w:sz w:val="20"/>
-          <w:szCs w:val="20"/>
-        </w:rPr>
-        <w:t xml:space="preserve">record </w:t>
-      </w:r>
-      <w:r>
-        <w:rPr>
-          <w:rFonts w:ascii="Verdana" w:eastAsia="Times New Roman" w:hAnsi="Verdana" w:cs="Times New Roman"/>
-          <w:sz w:val="20"/>
-          <w:szCs w:val="20"/>
-        </w:rPr>
-        <w:t xml:space="preserve"> (e.g., text, numbers, dates).</w:t>
-      </w:r>
-    </w:p>
-    <w:p>
-      <w:pPr>
         <w:pStyle w:val="ListParagraph"/>
         <w:numPr>
           <w:ilvl w:val="0"/>
-          <w:numId w:val="38"/>
+          <w:numId w:val="51"/>
         </w:numPr>
-        <w:spacing w:before="100" w:beforeAutospacing="1" w:after="100" w:afterAutospacing="1" w:line="240" w:lineRule="auto"/>
+        <w:spacing w:after="0" w:line="240" w:lineRule="auto"/>
         <w:rPr>
           <w:rFonts w:ascii="Verdana" w:eastAsia="Times New Roman" w:hAnsi="Verdana" w:cs="Times New Roman"/>
           <w:sz w:val="20"/>
@@ -1232,79 +1162,25 @@
           <w:sz w:val="20"/>
           <w:szCs w:val="20"/>
         </w:rPr>
-        <w:t>Token-based Access Control Middleware</w:t>
+        <w:t>Use Case Modeling:</w:t>
+      </w:r>
+      <w:r>
+        <w:rPr>
+          <w:rFonts w:ascii="Verdana" w:eastAsia="Times New Roman" w:hAnsi="Verdana" w:cs="Times New Roman"/>
+          <w:sz w:val="20"/>
+          <w:szCs w:val="20"/>
+        </w:rPr>
+        <w:t xml:space="preserve"> This focuses on creating a model that captures the interactions between users and the project's functionalities. It helps define what the system should do from the user's perspective.</w:t>
       </w:r>
     </w:p>
     <w:p>
       <w:pPr>
-        <w:spacing w:before="100" w:beforeAutospacing="1" w:after="100" w:afterAutospacing="1" w:line="240" w:lineRule="auto"/>
-        <w:rPr>
-          <w:rFonts w:ascii="Verdana" w:eastAsia="Times New Roman" w:hAnsi="Verdana" w:cs="Times New Roman"/>
-          <w:sz w:val="20"/>
-          <w:szCs w:val="20"/>
-        </w:rPr>
-      </w:pPr>
-      <w:r>
-        <w:rPr>
-          <w:rFonts w:ascii="Verdana" w:eastAsia="Times New Roman" w:hAnsi="Verdana" w:cs="Times New Roman"/>
-          <w:sz w:val="20"/>
-          <w:szCs w:val="20"/>
-        </w:rPr>
-        <w:t>This task involves implementing a system that manages user access to the application's functionalities. It will use tokens (unique identifiers) to:</w:t>
-      </w:r>
-    </w:p>
-    <w:p>
-      <w:pPr>
-        <w:numPr>
-          <w:ilvl w:val="0"/>
-          <w:numId w:val="34"/>
-        </w:numPr>
-        <w:spacing w:before="100" w:beforeAutospacing="1" w:after="100" w:afterAutospacing="1" w:line="240" w:lineRule="auto"/>
-        <w:rPr>
-          <w:rFonts w:ascii="Verdana" w:eastAsia="Times New Roman" w:hAnsi="Verdana" w:cs="Times New Roman"/>
-          <w:sz w:val="20"/>
-          <w:szCs w:val="20"/>
-        </w:rPr>
-      </w:pPr>
-      <w:r>
-        <w:rPr>
-          <w:rFonts w:ascii="Verdana" w:eastAsia="Times New Roman" w:hAnsi="Verdana" w:cs="Times New Roman"/>
-          <w:sz w:val="20"/>
-          <w:szCs w:val="20"/>
-        </w:rPr>
-        <w:t>Authenticate users: Validate user login credentials.</w:t>
-      </w:r>
-    </w:p>
-    <w:p>
-      <w:pPr>
-        <w:numPr>
-          <w:ilvl w:val="0"/>
-          <w:numId w:val="34"/>
-        </w:numPr>
-        <w:spacing w:before="100" w:beforeAutospacing="1" w:after="100" w:afterAutospacing="1" w:line="240" w:lineRule="auto"/>
-        <w:rPr>
-          <w:rFonts w:ascii="Verdana" w:eastAsia="Times New Roman" w:hAnsi="Verdana" w:cs="Times New Roman"/>
-          <w:sz w:val="20"/>
-          <w:szCs w:val="20"/>
-        </w:rPr>
-      </w:pPr>
-      <w:r>
-        <w:rPr>
-          <w:rFonts w:ascii="Verdana" w:eastAsia="Times New Roman" w:hAnsi="Verdana" w:cs="Times New Roman"/>
-          <w:sz w:val="20"/>
-          <w:szCs w:val="20"/>
-        </w:rPr>
-        <w:t>Authorize actions: Determine which actions a user is permitted to perform based on their role or permissions.</w:t>
-      </w:r>
-    </w:p>
-    <w:p>
-      <w:pPr>
         <w:pStyle w:val="ListParagraph"/>
         <w:numPr>
           <w:ilvl w:val="0"/>
-          <w:numId w:val="38"/>
+          <w:numId w:val="51"/>
         </w:numPr>
-        <w:spacing w:before="100" w:beforeAutospacing="1" w:after="100" w:afterAutospacing="1" w:line="240" w:lineRule="auto"/>
+        <w:spacing w:after="0" w:line="240" w:lineRule="auto"/>
         <w:rPr>
           <w:rFonts w:ascii="Verdana" w:eastAsia="Times New Roman" w:hAnsi="Verdana" w:cs="Times New Roman"/>
           <w:sz w:val="20"/>
@@ -1319,80 +1195,41 @@
           <w:sz w:val="20"/>
           <w:szCs w:val="20"/>
         </w:rPr>
-        <w:t>Backend GetPlace API</w:t>
+        <w:t>Vision &amp; Plan Updates:</w:t>
+      </w:r>
+      <w:r>
+        <w:rPr>
+          <w:rFonts w:ascii="Verdana" w:eastAsia="Times New Roman" w:hAnsi="Verdana" w:cs="Times New Roman"/>
+          <w:sz w:val="20"/>
+          <w:szCs w:val="20"/>
+        </w:rPr>
+        <w:t xml:space="preserve"> Here, </w:t>
+      </w:r>
+      <w:r>
+        <w:rPr>
+          <w:rFonts w:ascii="Verdana" w:eastAsia="Times New Roman" w:hAnsi="Verdana" w:cs="Times New Roman"/>
+          <w:sz w:val="20"/>
+          <w:szCs w:val="20"/>
+        </w:rPr>
+        <w:t>we’ll</w:t>
+      </w:r>
+      <w:r>
+        <w:rPr>
+          <w:rFonts w:ascii="Verdana" w:eastAsia="Times New Roman" w:hAnsi="Verdana" w:cs="Times New Roman"/>
+          <w:sz w:val="20"/>
+          <w:szCs w:val="20"/>
+        </w:rPr>
+        <w:t xml:space="preserve"> revise the project vision document and plan based on the review or any new information. This ensures both documents reflect the current project state.</w:t>
       </w:r>
     </w:p>
     <w:p>
       <w:pPr>
-        <w:spacing w:before="100" w:beforeAutospacing="1" w:after="100" w:afterAutospacing="1" w:line="240" w:lineRule="auto"/>
-        <w:rPr>
-          <w:rFonts w:ascii="Verdana" w:eastAsia="Times New Roman" w:hAnsi="Verdana" w:cs="Times New Roman"/>
-          <w:sz w:val="20"/>
-          <w:szCs w:val="20"/>
-        </w:rPr>
-      </w:pPr>
-      <w:r>
-        <w:rPr>
-          <w:rFonts w:ascii="Verdana" w:eastAsia="Times New Roman" w:hAnsi="Verdana" w:cs="Times New Roman"/>
-          <w:sz w:val="20"/>
-          <w:szCs w:val="20"/>
-        </w:rPr>
-        <w:lastRenderedPageBreak/>
-        <w:t>This task involves building an API endpoint that retrieves place data from the backend server. This endpoint will be accessible by the frontend application to:</w:t>
-      </w:r>
-    </w:p>
-    <w:p>
-      <w:pPr>
-        <w:numPr>
-          <w:ilvl w:val="0"/>
-          <w:numId w:val="35"/>
-        </w:numPr>
-        <w:spacing w:before="100" w:beforeAutospacing="1" w:after="100" w:afterAutospacing="1" w:line="240" w:lineRule="auto"/>
-        <w:rPr>
-          <w:rFonts w:ascii="Verdana" w:eastAsia="Times New Roman" w:hAnsi="Verdana" w:cs="Times New Roman"/>
-          <w:sz w:val="20"/>
-          <w:szCs w:val="20"/>
-        </w:rPr>
-      </w:pPr>
-      <w:r>
-        <w:rPr>
-          <w:rFonts w:ascii="Verdana" w:eastAsia="Times New Roman" w:hAnsi="Verdana" w:cs="Times New Roman"/>
-          <w:sz w:val="20"/>
-          <w:szCs w:val="20"/>
-        </w:rPr>
-        <w:t>Fetch place information: Retrieve details about specific places.</w:t>
-      </w:r>
-    </w:p>
-    <w:p>
-      <w:pPr>
-        <w:numPr>
-          <w:ilvl w:val="0"/>
-          <w:numId w:val="35"/>
-        </w:numPr>
-        <w:spacing w:before="100" w:beforeAutospacing="1" w:after="100" w:afterAutospacing="1" w:line="240" w:lineRule="auto"/>
-        <w:rPr>
-          <w:rFonts w:ascii="Verdana" w:eastAsia="Times New Roman" w:hAnsi="Verdana" w:cs="Times New Roman"/>
-          <w:sz w:val="20"/>
-          <w:szCs w:val="20"/>
-        </w:rPr>
-      </w:pPr>
-      <w:r>
-        <w:rPr>
-          <w:rFonts w:ascii="Verdana" w:eastAsia="Times New Roman" w:hAnsi="Verdana" w:cs="Times New Roman"/>
-          <w:sz w:val="20"/>
-          <w:szCs w:val="20"/>
-        </w:rPr>
-        <w:t>Potentially filter or search for places based on certain criteria.</w:t>
-      </w:r>
-    </w:p>
-    <w:p>
-      <w:pPr>
         <w:pStyle w:val="ListParagraph"/>
         <w:numPr>
           <w:ilvl w:val="0"/>
-          <w:numId w:val="38"/>
+          <w:numId w:val="51"/>
         </w:numPr>
-        <w:spacing w:before="100" w:beforeAutospacing="1" w:after="100" w:afterAutospacing="1" w:line="240" w:lineRule="auto"/>
+        <w:spacing w:after="0" w:line="240" w:lineRule="auto"/>
         <w:rPr>
           <w:rFonts w:ascii="Verdana" w:eastAsia="Times New Roman" w:hAnsi="Verdana" w:cs="Times New Roman"/>
           <w:sz w:val="20"/>
@@ -1407,79 +1244,25 @@
           <w:sz w:val="20"/>
           <w:szCs w:val="20"/>
         </w:rPr>
-        <w:t>Login and Registration Forms with API Communication</w:t>
+        <w:t>Use Case Specification:</w:t>
+      </w:r>
+      <w:r>
+        <w:rPr>
+          <w:rFonts w:ascii="Verdana" w:eastAsia="Times New Roman" w:hAnsi="Verdana" w:cs="Times New Roman"/>
+          <w:sz w:val="20"/>
+          <w:szCs w:val="20"/>
+        </w:rPr>
+        <w:t xml:space="preserve"> This dives deeper into the use case model, detailing specific user actions and system responses for each use case. It provides a clear blueprint for development.</w:t>
       </w:r>
     </w:p>
     <w:p>
       <w:pPr>
-        <w:spacing w:before="100" w:beforeAutospacing="1" w:after="100" w:afterAutospacing="1" w:line="240" w:lineRule="auto"/>
-        <w:rPr>
-          <w:rFonts w:ascii="Verdana" w:eastAsia="Times New Roman" w:hAnsi="Verdana" w:cs="Times New Roman"/>
-          <w:sz w:val="20"/>
-          <w:szCs w:val="20"/>
-        </w:rPr>
-      </w:pPr>
-      <w:r>
-        <w:rPr>
-          <w:rFonts w:ascii="Verdana" w:eastAsia="Times New Roman" w:hAnsi="Verdana" w:cs="Times New Roman"/>
-          <w:sz w:val="20"/>
-          <w:szCs w:val="20"/>
-        </w:rPr>
-        <w:t>This task involves developing user login and registration forms on the frontend that interact with the backend APIs:</w:t>
-      </w:r>
-    </w:p>
-    <w:p>
-      <w:pPr>
-        <w:numPr>
-          <w:ilvl w:val="0"/>
-          <w:numId w:val="36"/>
-        </w:numPr>
-        <w:spacing w:before="100" w:beforeAutospacing="1" w:after="100" w:afterAutospacing="1" w:line="240" w:lineRule="auto"/>
-        <w:rPr>
-          <w:rFonts w:ascii="Verdana" w:eastAsia="Times New Roman" w:hAnsi="Verdana" w:cs="Times New Roman"/>
-          <w:sz w:val="20"/>
-          <w:szCs w:val="20"/>
-        </w:rPr>
-      </w:pPr>
-      <w:r>
-        <w:rPr>
-          <w:rFonts w:ascii="Verdana" w:eastAsia="Times New Roman" w:hAnsi="Verdana" w:cs="Times New Roman"/>
-          <w:sz w:val="20"/>
-          <w:szCs w:val="20"/>
-        </w:rPr>
-        <w:t>Login Form: Will send user credentials to an API for authentication and provide access to the application upon successful login.</w:t>
-      </w:r>
-    </w:p>
-    <w:p>
-      <w:pPr>
-        <w:numPr>
-          <w:ilvl w:val="0"/>
-          <w:numId w:val="36"/>
-        </w:numPr>
-        <w:spacing w:before="100" w:beforeAutospacing="1" w:after="100" w:afterAutospacing="1" w:line="240" w:lineRule="auto"/>
-        <w:rPr>
-          <w:rFonts w:ascii="Verdana" w:eastAsia="Times New Roman" w:hAnsi="Verdana" w:cs="Times New Roman"/>
-          <w:sz w:val="20"/>
-          <w:szCs w:val="20"/>
-        </w:rPr>
-      </w:pPr>
-      <w:r>
-        <w:rPr>
-          <w:rFonts w:ascii="Verdana" w:eastAsia="Times New Roman" w:hAnsi="Verdana" w:cs="Times New Roman"/>
-          <w:sz w:val="20"/>
-          <w:szCs w:val="20"/>
-        </w:rPr>
-        <w:t>Registration Form: Will send user data to an API for creating a new user account.</w:t>
-      </w:r>
-    </w:p>
-    <w:p>
-      <w:pPr>
         <w:pStyle w:val="ListParagraph"/>
         <w:numPr>
           <w:ilvl w:val="0"/>
-          <w:numId w:val="38"/>
+          <w:numId w:val="51"/>
         </w:numPr>
-        <w:spacing w:before="100" w:beforeAutospacing="1" w:after="100" w:afterAutospacing="1" w:line="240" w:lineRule="auto"/>
+        <w:spacing w:after="0" w:line="240" w:lineRule="auto"/>
         <w:rPr>
           <w:rFonts w:ascii="Verdana" w:eastAsia="Times New Roman" w:hAnsi="Verdana" w:cs="Times New Roman"/>
           <w:sz w:val="20"/>
@@ -1494,78 +1277,49 @@
           <w:sz w:val="20"/>
           <w:szCs w:val="20"/>
         </w:rPr>
-        <w:t>Implementing Header/Footer Component</w:t>
+        <w:t>Weekly Report #5:</w:t>
+      </w:r>
+      <w:r>
+        <w:rPr>
+          <w:rFonts w:ascii="Verdana" w:eastAsia="Times New Roman" w:hAnsi="Verdana" w:cs="Times New Roman"/>
+          <w:sz w:val="20"/>
+          <w:szCs w:val="20"/>
+        </w:rPr>
+        <w:t xml:space="preserve"> This is a progress report summarizing the work completed in the past week. </w:t>
       </w:r>
     </w:p>
     <w:p>
-      <w:pPr>
-        <w:spacing w:before="100" w:beforeAutospacing="1" w:after="100" w:afterAutospacing="1" w:line="240" w:lineRule="auto"/>
-        <w:rPr>
-          <w:rFonts w:ascii="Verdana" w:eastAsia="Times New Roman" w:hAnsi="Verdana" w:cs="Times New Roman"/>
+      <w:r>
+        <w:br w:type="page"/>
+      </w:r>
+    </w:p>
+    <w:p/>
+    <w:p>
+      <w:pPr>
+        <w:pStyle w:val="Heading1"/>
+        <w:numPr>
+          <w:ilvl w:val="0"/>
+          <w:numId w:val="2"/>
+        </w:numPr>
+        <w:rPr>
+          <w:rFonts w:ascii="Verdana" w:hAnsi="Verdana"/>
+          <w:bCs w:val="0"/>
           <w:sz w:val="20"/>
-          <w:szCs w:val="20"/>
+          <w:szCs w:val="18"/>
         </w:rPr>
       </w:pPr>
       <w:r>
         <w:rPr>
-          <w:rFonts w:ascii="Verdana" w:eastAsia="Times New Roman" w:hAnsi="Verdana" w:cs="Times New Roman"/>
+          <w:rFonts w:ascii="Verdana" w:hAnsi="Verdana"/>
+          <w:bCs w:val="0"/>
           <w:sz w:val="20"/>
-          <w:szCs w:val="20"/>
-        </w:rPr>
-        <w:t>This task involves building reusable components for the application's header and footer sections. These components will likely:</w:t>
+          <w:szCs w:val="18"/>
+        </w:rPr>
+        <w:t>Issues and impacts:</w:t>
       </w:r>
     </w:p>
     <w:p>
       <w:pPr>
-        <w:numPr>
-          <w:ilvl w:val="0"/>
-          <w:numId w:val="37"/>
-        </w:numPr>
-        <w:spacing w:before="100" w:beforeAutospacing="1" w:after="100" w:afterAutospacing="1" w:line="240" w:lineRule="auto"/>
-        <w:rPr>
-          <w:rFonts w:ascii="Verdana" w:eastAsia="Times New Roman" w:hAnsi="Verdana" w:cs="Times New Roman"/>
-          <w:sz w:val="20"/>
-          <w:szCs w:val="20"/>
-        </w:rPr>
-      </w:pPr>
-      <w:r>
-        <w:rPr>
-          <w:rFonts w:ascii="Verdana" w:eastAsia="Times New Roman" w:hAnsi="Verdana" w:cs="Times New Roman"/>
-          <w:sz w:val="20"/>
-          <w:szCs w:val="20"/>
-        </w:rPr>
-        <w:t>Provide consistent visual elements across all application pages.</w:t>
-      </w:r>
-    </w:p>
-    <w:p>
-      <w:pPr>
-        <w:numPr>
-          <w:ilvl w:val="0"/>
-          <w:numId w:val="37"/>
-        </w:numPr>
-        <w:spacing w:before="100" w:beforeAutospacing="1" w:after="100" w:afterAutospacing="1" w:line="240" w:lineRule="auto"/>
-        <w:rPr>
-          <w:rFonts w:ascii="Verdana" w:eastAsia="Times New Roman" w:hAnsi="Verdana" w:cs="Times New Roman"/>
-          <w:sz w:val="20"/>
-          <w:szCs w:val="20"/>
-        </w:rPr>
-      </w:pPr>
-      <w:r>
-        <w:rPr>
-          <w:rFonts w:ascii="Verdana" w:eastAsia="Times New Roman" w:hAnsi="Verdana" w:cs="Times New Roman"/>
-          <w:sz w:val="20"/>
-          <w:szCs w:val="20"/>
-        </w:rPr>
-        <w:t>Potentially include elements like navigation menus, branding logos, or copyright information.</w:t>
-      </w:r>
-    </w:p>
-    <w:p>
-      <w:pPr>
-        <w:pStyle w:val="ListParagraph"/>
-        <w:numPr>
-          <w:ilvl w:val="0"/>
-          <w:numId w:val="38"/>
-        </w:numPr>
         <w:spacing w:before="100" w:beforeAutospacing="1" w:after="100" w:afterAutospacing="1" w:line="240" w:lineRule="auto"/>
         <w:rPr>
           <w:rFonts w:ascii="Verdana" w:eastAsia="Times New Roman" w:hAnsi="Verdana" w:cs="Times New Roman"/>
@@ -1581,187 +1335,14 @@
           <w:sz w:val="20"/>
           <w:szCs w:val="20"/>
         </w:rPr>
-        <w:t>Reviewing and Refactoring Code</w:t>
+        <w:t>1. Completing Project Plan/Vision/Iterations</w:t>
       </w:r>
     </w:p>
     <w:p>
       <w:pPr>
-        <w:spacing w:before="100" w:beforeAutospacing="1" w:after="100" w:afterAutospacing="1" w:line="240" w:lineRule="auto"/>
-        <w:rPr>
-          <w:rFonts w:ascii="Verdana" w:eastAsia="Times New Roman" w:hAnsi="Verdana" w:cs="Times New Roman"/>
-          <w:sz w:val="20"/>
-          <w:szCs w:val="20"/>
-        </w:rPr>
-      </w:pPr>
-      <w:r>
-        <w:rPr>
-          <w:rFonts w:ascii="Verdana" w:eastAsia="Times New Roman" w:hAnsi="Verdana" w:cs="Times New Roman"/>
-          <w:sz w:val="20"/>
-          <w:szCs w:val="20"/>
-        </w:rPr>
-        <w:t>This task involves reviewing existing code for potential improvements. The goal is to:</w:t>
-      </w:r>
-    </w:p>
-    <w:p>
-      <w:pPr>
         <w:numPr>
           <w:ilvl w:val="0"/>
-          <w:numId w:val="39"/>
-        </w:numPr>
-        <w:spacing w:before="100" w:beforeAutospacing="1" w:after="100" w:afterAutospacing="1" w:line="240" w:lineRule="auto"/>
-        <w:rPr>
-          <w:rFonts w:ascii="Verdana" w:eastAsia="Times New Roman" w:hAnsi="Verdana" w:cs="Times New Roman"/>
-          <w:sz w:val="20"/>
-          <w:szCs w:val="20"/>
-        </w:rPr>
-      </w:pPr>
-      <w:r>
-        <w:rPr>
-          <w:rFonts w:ascii="Verdana" w:eastAsia="Times New Roman" w:hAnsi="Verdana" w:cs="Times New Roman"/>
-          <w:sz w:val="20"/>
-          <w:szCs w:val="20"/>
-        </w:rPr>
-        <w:t>Enhance readability: Make the code easier to understand for yourself and other developers.</w:t>
-      </w:r>
-    </w:p>
-    <w:p>
-      <w:pPr>
-        <w:numPr>
-          <w:ilvl w:val="0"/>
-          <w:numId w:val="39"/>
-        </w:numPr>
-        <w:spacing w:before="100" w:beforeAutospacing="1" w:after="100" w:afterAutospacing="1" w:line="240" w:lineRule="auto"/>
-        <w:rPr>
-          <w:rFonts w:ascii="Verdana" w:eastAsia="Times New Roman" w:hAnsi="Verdana" w:cs="Times New Roman"/>
-          <w:sz w:val="20"/>
-          <w:szCs w:val="20"/>
-        </w:rPr>
-      </w:pPr>
-      <w:r>
-        <w:rPr>
-          <w:rFonts w:ascii="Verdana" w:eastAsia="Times New Roman" w:hAnsi="Verdana" w:cs="Times New Roman"/>
-          <w:sz w:val="20"/>
-          <w:szCs w:val="20"/>
-        </w:rPr>
-        <w:t>Improve maintainability: Ensure the code is easier to modify and update in the future.</w:t>
-      </w:r>
-    </w:p>
-    <w:p>
-      <w:pPr>
-        <w:numPr>
-          <w:ilvl w:val="0"/>
-          <w:numId w:val="39"/>
-        </w:numPr>
-        <w:spacing w:before="100" w:beforeAutospacing="1" w:after="100" w:afterAutospacing="1" w:line="240" w:lineRule="auto"/>
-        <w:rPr>
-          <w:rFonts w:ascii="Verdana" w:eastAsia="Times New Roman" w:hAnsi="Verdana" w:cs="Times New Roman"/>
-          <w:sz w:val="20"/>
-          <w:szCs w:val="20"/>
-        </w:rPr>
-      </w:pPr>
-      <w:r>
-        <w:rPr>
-          <w:rFonts w:ascii="Verdana" w:eastAsia="Times New Roman" w:hAnsi="Verdana" w:cs="Times New Roman"/>
-          <w:sz w:val="20"/>
-          <w:szCs w:val="20"/>
-        </w:rPr>
-        <w:t>Optimize performance: Identify areas where code can be made more efficient.</w:t>
-      </w:r>
-    </w:p>
-    <w:p>
-      <w:pPr>
-        <w:numPr>
-          <w:ilvl w:val="0"/>
-          <w:numId w:val="39"/>
-        </w:numPr>
-        <w:spacing w:before="100" w:beforeAutospacing="1" w:after="100" w:afterAutospacing="1" w:line="240" w:lineRule="auto"/>
-        <w:rPr>
-          <w:rFonts w:ascii="Verdana" w:eastAsia="Times New Roman" w:hAnsi="Verdana" w:cs="Times New Roman"/>
-          <w:sz w:val="20"/>
-          <w:szCs w:val="20"/>
-        </w:rPr>
-      </w:pPr>
-      <w:r>
-        <w:rPr>
-          <w:rFonts w:ascii="Verdana" w:eastAsia="Times New Roman" w:hAnsi="Verdana" w:cs="Times New Roman"/>
-          <w:sz w:val="20"/>
-          <w:szCs w:val="20"/>
-        </w:rPr>
-        <w:t>Refactoring might involve techniques like:</w:t>
-      </w:r>
-    </w:p>
-    <w:p>
-      <w:pPr>
-        <w:numPr>
-          <w:ilvl w:val="1"/>
-          <w:numId w:val="39"/>
-        </w:numPr>
-        <w:spacing w:before="100" w:beforeAutospacing="1" w:after="100" w:afterAutospacing="1" w:line="240" w:lineRule="auto"/>
-        <w:rPr>
-          <w:rFonts w:ascii="Verdana" w:eastAsia="Times New Roman" w:hAnsi="Verdana" w:cs="Times New Roman"/>
-          <w:sz w:val="20"/>
-          <w:szCs w:val="20"/>
-        </w:rPr>
-      </w:pPr>
-      <w:r>
-        <w:rPr>
-          <w:rFonts w:ascii="Verdana" w:eastAsia="Times New Roman" w:hAnsi="Verdana" w:cs="Times New Roman"/>
-          <w:sz w:val="20"/>
-          <w:szCs w:val="20"/>
-        </w:rPr>
-        <w:t>Renaming variables and functions for clarity.</w:t>
-      </w:r>
-    </w:p>
-    <w:p>
-      <w:pPr>
-        <w:numPr>
-          <w:ilvl w:val="1"/>
-          <w:numId w:val="39"/>
-        </w:numPr>
-        <w:spacing w:before="100" w:beforeAutospacing="1" w:after="100" w:afterAutospacing="1" w:line="240" w:lineRule="auto"/>
-        <w:rPr>
-          <w:rFonts w:ascii="Verdana" w:eastAsia="Times New Roman" w:hAnsi="Verdana" w:cs="Times New Roman"/>
-          <w:sz w:val="20"/>
-          <w:szCs w:val="20"/>
-        </w:rPr>
-      </w:pPr>
-      <w:r>
-        <w:rPr>
-          <w:rFonts w:ascii="Verdana" w:eastAsia="Times New Roman" w:hAnsi="Verdana" w:cs="Times New Roman"/>
-          <w:sz w:val="20"/>
-          <w:szCs w:val="20"/>
-        </w:rPr>
-        <w:t>Breaking down complex logic into smaller, more manageable functions.</w:t>
-      </w:r>
-    </w:p>
-    <w:p>
-      <w:pPr>
-        <w:numPr>
-          <w:ilvl w:val="1"/>
-          <w:numId w:val="39"/>
-        </w:numPr>
-        <w:spacing w:before="100" w:beforeAutospacing="1" w:after="100" w:afterAutospacing="1" w:line="240" w:lineRule="auto"/>
-        <w:rPr>
-          <w:rFonts w:ascii="Verdana" w:eastAsia="Times New Roman" w:hAnsi="Verdana" w:cs="Times New Roman"/>
-          <w:sz w:val="20"/>
-          <w:szCs w:val="20"/>
-        </w:rPr>
-      </w:pPr>
-      <w:r>
-        <w:rPr>
-          <w:rFonts w:ascii="Verdana" w:eastAsia="Times New Roman" w:hAnsi="Verdana" w:cs="Times New Roman"/>
-          <w:sz w:val="20"/>
-          <w:szCs w:val="20"/>
-        </w:rPr>
-        <w:t>Eliminating code duplication.</w:t>
-      </w:r>
-    </w:p>
-    <w:p>
-      <w:pPr>
-        <w:pStyle w:val="ListParagraph"/>
-        <w:numPr>
-          <w:ilvl w:val="0"/>
-          <w:numId w:val="38"/>
+          <w:numId w:val="56"/>
         </w:numPr>
         <w:spacing w:before="100" w:beforeAutospacing="1" w:after="100" w:afterAutospacing="1" w:line="240" w:lineRule="auto"/>
         <w:rPr>
@@ -1778,11 +1359,31 @@
           <w:sz w:val="20"/>
           <w:szCs w:val="20"/>
         </w:rPr>
-        <w:t>Search Algorithm Proposing</w:t>
+        <w:t>Issue:</w:t>
+      </w:r>
+      <w:r>
+        <w:rPr>
+          <w:rFonts w:ascii="Verdana" w:eastAsia="Times New Roman" w:hAnsi="Verdana" w:cs="Times New Roman"/>
+          <w:sz w:val="20"/>
+          <w:szCs w:val="20"/>
+        </w:rPr>
+        <w:t xml:space="preserve"> A</w:t>
+      </w:r>
+      <w:r>
+        <w:rPr>
+          <w:rFonts w:ascii="Verdana" w:eastAsia="Times New Roman" w:hAnsi="Verdana" w:cs="Times New Roman"/>
+          <w:sz w:val="20"/>
+          <w:szCs w:val="20"/>
+        </w:rPr>
+        <w:t xml:space="preserve">n incomplete or unclear project plan can lead to development inefficiencies, missed deadlines, and confusion among team members. </w:t>
       </w:r>
     </w:p>
     <w:p>
       <w:pPr>
+        <w:numPr>
+          <w:ilvl w:val="0"/>
+          <w:numId w:val="56"/>
+        </w:numPr>
         <w:spacing w:before="100" w:beforeAutospacing="1" w:after="100" w:afterAutospacing="1" w:line="240" w:lineRule="auto"/>
         <w:rPr>
           <w:rFonts w:ascii="Verdana" w:eastAsia="Times New Roman" w:hAnsi="Verdana" w:cs="Times New Roman"/>
@@ -1796,15 +1397,11 @@
           <w:sz w:val="20"/>
           <w:szCs w:val="20"/>
         </w:rPr>
-        <w:t>This task involves designing a method to search for information within the application. This algorithm will determine how the application finds and retrieves relevant data based on user input. The proposal will likely consider factors such as:</w:t>
+        <w:t xml:space="preserve">in project progress, wasted resources, and potential scope creep (adding unplanned features) could occur due to a lack of a solid roadmap. </w:t>
       </w:r>
     </w:p>
     <w:p>
       <w:pPr>
-        <w:numPr>
-          <w:ilvl w:val="0"/>
-          <w:numId w:val="40"/>
-        </w:numPr>
         <w:spacing w:before="100" w:beforeAutospacing="1" w:after="100" w:afterAutospacing="1" w:line="240" w:lineRule="auto"/>
         <w:rPr>
           <w:rFonts w:ascii="Verdana" w:eastAsia="Times New Roman" w:hAnsi="Verdana" w:cs="Times New Roman"/>
@@ -1815,17 +1412,19 @@
       <w:r>
         <w:rPr>
           <w:rFonts w:ascii="Verdana" w:eastAsia="Times New Roman" w:hAnsi="Verdana" w:cs="Times New Roman"/>
+          <w:b/>
+          <w:bCs/>
           <w:sz w:val="20"/>
           <w:szCs w:val="20"/>
         </w:rPr>
-        <w:t>Type of data being searched (text, numbers, dates).</w:t>
+        <w:t>2. Use-Case Modeling</w:t>
       </w:r>
     </w:p>
     <w:p>
       <w:pPr>
         <w:numPr>
           <w:ilvl w:val="0"/>
-          <w:numId w:val="40"/>
+          <w:numId w:val="52"/>
         </w:numPr>
         <w:spacing w:before="100" w:beforeAutospacing="1" w:after="100" w:afterAutospacing="1" w:line="240" w:lineRule="auto"/>
         <w:rPr>
@@ -1837,17 +1436,27 @@
       <w:r>
         <w:rPr>
           <w:rFonts w:ascii="Verdana" w:eastAsia="Times New Roman" w:hAnsi="Verdana" w:cs="Times New Roman"/>
+          <w:b/>
+          <w:bCs/>
           <w:sz w:val="20"/>
           <w:szCs w:val="20"/>
         </w:rPr>
-        <w:t>Desired search functionality (exact matches, partial matches, filtering).</w:t>
+        <w:t>Issue:</w:t>
+      </w:r>
+      <w:r>
+        <w:rPr>
+          <w:rFonts w:ascii="Verdana" w:eastAsia="Times New Roman" w:hAnsi="Verdana" w:cs="Times New Roman"/>
+          <w:sz w:val="20"/>
+          <w:szCs w:val="20"/>
+        </w:rPr>
+        <w:t xml:space="preserve"> An incomplete use-case model might miss crucial user interactions or functionalities, leading to a system that doesn't fully meet user needs. Additionally, a poorly defined model can cause ambiguity during development, resulting in misinterpretations and rework.</w:t>
       </w:r>
     </w:p>
     <w:p>
       <w:pPr>
         <w:numPr>
           <w:ilvl w:val="0"/>
-          <w:numId w:val="40"/>
+          <w:numId w:val="52"/>
         </w:numPr>
         <w:spacing w:before="100" w:beforeAutospacing="1" w:after="100" w:afterAutospacing="1" w:line="240" w:lineRule="auto"/>
         <w:rPr>
@@ -1859,24 +1468,274 @@
       <w:r>
         <w:rPr>
           <w:rFonts w:ascii="Verdana" w:eastAsia="Times New Roman" w:hAnsi="Verdana" w:cs="Times New Roman"/>
+          <w:b/>
+          <w:bCs/>
           <w:sz w:val="20"/>
           <w:szCs w:val="20"/>
         </w:rPr>
-        <w:t>Performance and efficiency of the search process.</w:t>
+        <w:t>Impact:</w:t>
+      </w:r>
+      <w:r>
+        <w:rPr>
+          <w:rFonts w:ascii="Verdana" w:eastAsia="Times New Roman" w:hAnsi="Verdana" w:cs="Times New Roman"/>
+          <w:sz w:val="20"/>
+          <w:szCs w:val="20"/>
+        </w:rPr>
+        <w:t xml:space="preserve"> The final product might lack important features or have functionalities that are difficult to use. This could lead to user frustration and require additional development time for corrections.</w:t>
       </w:r>
     </w:p>
     <w:p>
       <w:pPr>
         <w:spacing w:before="100" w:beforeAutospacing="1" w:after="100" w:afterAutospacing="1" w:line="240" w:lineRule="auto"/>
-        <w:ind w:left="360"/>
         <w:rPr>
           <w:rFonts w:ascii="Verdana" w:eastAsia="Times New Roman" w:hAnsi="Verdana" w:cs="Times New Roman"/>
           <w:sz w:val="20"/>
           <w:szCs w:val="20"/>
         </w:rPr>
       </w:pPr>
+      <w:r>
+        <w:rPr>
+          <w:rFonts w:ascii="Verdana" w:eastAsia="Times New Roman" w:hAnsi="Verdana" w:cs="Times New Roman"/>
+          <w:b/>
+          <w:bCs/>
+          <w:sz w:val="20"/>
+          <w:szCs w:val="20"/>
+        </w:rPr>
+        <w:t>3. Update Vision Document &amp; Project Plan</w:t>
+      </w:r>
     </w:p>
-    <w:p/>
+    <w:p>
+      <w:pPr>
+        <w:numPr>
+          <w:ilvl w:val="0"/>
+          <w:numId w:val="53"/>
+        </w:numPr>
+        <w:spacing w:before="100" w:beforeAutospacing="1" w:after="100" w:afterAutospacing="1" w:line="240" w:lineRule="auto"/>
+        <w:rPr>
+          <w:rFonts w:ascii="Verdana" w:eastAsia="Times New Roman" w:hAnsi="Verdana" w:cs="Times New Roman"/>
+          <w:sz w:val="20"/>
+          <w:szCs w:val="20"/>
+        </w:rPr>
+      </w:pPr>
+      <w:r>
+        <w:rPr>
+          <w:rFonts w:ascii="Verdana" w:eastAsia="Times New Roman" w:hAnsi="Verdana" w:cs="Times New Roman"/>
+          <w:b/>
+          <w:bCs/>
+          <w:sz w:val="20"/>
+          <w:szCs w:val="20"/>
+        </w:rPr>
+        <w:t>Issue:</w:t>
+      </w:r>
+      <w:r>
+        <w:rPr>
+          <w:rFonts w:ascii="Verdana" w:eastAsia="Times New Roman" w:hAnsi="Verdana" w:cs="Times New Roman"/>
+          <w:sz w:val="20"/>
+          <w:szCs w:val="20"/>
+        </w:rPr>
+        <w:t xml:space="preserve"> Outdated documents don't reflect the project's current state or any changes in requirements or goals. This can lead to misalignment between the team's work and the project's true objectives.</w:t>
+      </w:r>
+    </w:p>
+    <w:p>
+      <w:pPr>
+        <w:numPr>
+          <w:ilvl w:val="0"/>
+          <w:numId w:val="53"/>
+        </w:numPr>
+        <w:spacing w:before="100" w:beforeAutospacing="1" w:after="100" w:afterAutospacing="1" w:line="240" w:lineRule="auto"/>
+        <w:rPr>
+          <w:rFonts w:ascii="Verdana" w:eastAsia="Times New Roman" w:hAnsi="Verdana" w:cs="Times New Roman"/>
+          <w:sz w:val="20"/>
+          <w:szCs w:val="20"/>
+        </w:rPr>
+      </w:pPr>
+      <w:r>
+        <w:rPr>
+          <w:rFonts w:ascii="Verdana" w:eastAsia="Times New Roman" w:hAnsi="Verdana" w:cs="Times New Roman"/>
+          <w:b/>
+          <w:bCs/>
+          <w:sz w:val="20"/>
+          <w:szCs w:val="20"/>
+        </w:rPr>
+        <w:t>Impact:</w:t>
+      </w:r>
+      <w:r>
+        <w:rPr>
+          <w:rFonts w:ascii="Verdana" w:eastAsia="Times New Roman" w:hAnsi="Verdana" w:cs="Times New Roman"/>
+          <w:sz w:val="20"/>
+          <w:szCs w:val="20"/>
+        </w:rPr>
+        <w:t xml:space="preserve"> Features might be built that are no longer relevant or don't contribute to the project's overall vision. The team could also miss deadlines or go over budget if the plan isn't adjusted to reflect new realities.</w:t>
+      </w:r>
+    </w:p>
+    <w:p>
+      <w:pPr>
+        <w:spacing w:before="100" w:beforeAutospacing="1" w:after="100" w:afterAutospacing="1" w:line="240" w:lineRule="auto"/>
+        <w:rPr>
+          <w:rFonts w:ascii="Verdana" w:eastAsia="Times New Roman" w:hAnsi="Verdana" w:cs="Times New Roman"/>
+          <w:sz w:val="20"/>
+          <w:szCs w:val="20"/>
+        </w:rPr>
+      </w:pPr>
+      <w:r>
+        <w:rPr>
+          <w:rFonts w:ascii="Verdana" w:eastAsia="Times New Roman" w:hAnsi="Verdana" w:cs="Times New Roman"/>
+          <w:b/>
+          <w:bCs/>
+          <w:sz w:val="20"/>
+          <w:szCs w:val="20"/>
+        </w:rPr>
+        <w:t>4. Use-Case Specification</w:t>
+      </w:r>
+    </w:p>
+    <w:p>
+      <w:pPr>
+        <w:numPr>
+          <w:ilvl w:val="0"/>
+          <w:numId w:val="54"/>
+        </w:numPr>
+        <w:spacing w:before="100" w:beforeAutospacing="1" w:after="100" w:afterAutospacing="1" w:line="240" w:lineRule="auto"/>
+        <w:rPr>
+          <w:rFonts w:ascii="Verdana" w:eastAsia="Times New Roman" w:hAnsi="Verdana" w:cs="Times New Roman"/>
+          <w:sz w:val="20"/>
+          <w:szCs w:val="20"/>
+        </w:rPr>
+      </w:pPr>
+      <w:r>
+        <w:rPr>
+          <w:rFonts w:ascii="Verdana" w:eastAsia="Times New Roman" w:hAnsi="Verdana" w:cs="Times New Roman"/>
+          <w:b/>
+          <w:bCs/>
+          <w:sz w:val="20"/>
+          <w:szCs w:val="20"/>
+        </w:rPr>
+        <w:t>Issue:</w:t>
+      </w:r>
+      <w:r>
+        <w:rPr>
+          <w:rFonts w:ascii="Verdana" w:eastAsia="Times New Roman" w:hAnsi="Verdana" w:cs="Times New Roman"/>
+          <w:sz w:val="20"/>
+          <w:szCs w:val="20"/>
+        </w:rPr>
+        <w:t xml:space="preserve"> Unclear or incomplete use-case specifications make it difficult for developers to understand the specific requirements for each user interaction. This can lead to bugs, inconsistencies, and features that don't function as intended.</w:t>
+      </w:r>
+    </w:p>
+    <w:p>
+      <w:pPr>
+        <w:numPr>
+          <w:ilvl w:val="0"/>
+          <w:numId w:val="54"/>
+        </w:numPr>
+        <w:spacing w:before="100" w:beforeAutospacing="1" w:after="100" w:afterAutospacing="1" w:line="240" w:lineRule="auto"/>
+        <w:rPr>
+          <w:rFonts w:ascii="Verdana" w:eastAsia="Times New Roman" w:hAnsi="Verdana" w:cs="Times New Roman"/>
+          <w:sz w:val="20"/>
+          <w:szCs w:val="20"/>
+        </w:rPr>
+      </w:pPr>
+      <w:r>
+        <w:rPr>
+          <w:rFonts w:ascii="Verdana" w:eastAsia="Times New Roman" w:hAnsi="Verdana" w:cs="Times New Roman"/>
+          <w:b/>
+          <w:bCs/>
+          <w:sz w:val="20"/>
+          <w:szCs w:val="20"/>
+        </w:rPr>
+        <w:t>Impact:</w:t>
+      </w:r>
+      <w:r>
+        <w:rPr>
+          <w:rFonts w:ascii="Verdana" w:eastAsia="Times New Roman" w:hAnsi="Verdana" w:cs="Times New Roman"/>
+          <w:sz w:val="20"/>
+          <w:szCs w:val="20"/>
+        </w:rPr>
+        <w:t xml:space="preserve"> The final product might have usability problems or require extensive testing and debugging to ensure it works correctly. This can delay project completion and increase costs.</w:t>
+      </w:r>
+    </w:p>
+    <w:p>
+      <w:pPr>
+        <w:spacing w:before="100" w:beforeAutospacing="1" w:after="100" w:afterAutospacing="1" w:line="240" w:lineRule="auto"/>
+        <w:rPr>
+          <w:rFonts w:ascii="Verdana" w:eastAsia="Times New Roman" w:hAnsi="Verdana" w:cs="Times New Roman"/>
+          <w:sz w:val="20"/>
+          <w:szCs w:val="20"/>
+        </w:rPr>
+      </w:pPr>
+      <w:r>
+        <w:rPr>
+          <w:rFonts w:ascii="Verdana" w:eastAsia="Times New Roman" w:hAnsi="Verdana" w:cs="Times New Roman"/>
+          <w:b/>
+          <w:bCs/>
+          <w:sz w:val="20"/>
+          <w:szCs w:val="20"/>
+        </w:rPr>
+        <w:t>5. Weekly Report #5</w:t>
+      </w:r>
+    </w:p>
+    <w:p>
+      <w:pPr>
+        <w:numPr>
+          <w:ilvl w:val="0"/>
+          <w:numId w:val="55"/>
+        </w:numPr>
+        <w:spacing w:before="100" w:beforeAutospacing="1" w:after="100" w:afterAutospacing="1" w:line="240" w:lineRule="auto"/>
+        <w:rPr>
+          <w:rFonts w:ascii="Verdana" w:eastAsia="Times New Roman" w:hAnsi="Verdana" w:cs="Times New Roman"/>
+          <w:sz w:val="20"/>
+          <w:szCs w:val="20"/>
+        </w:rPr>
+      </w:pPr>
+      <w:r>
+        <w:rPr>
+          <w:rFonts w:ascii="Verdana" w:eastAsia="Times New Roman" w:hAnsi="Verdana" w:cs="Times New Roman"/>
+          <w:b/>
+          <w:bCs/>
+          <w:sz w:val="20"/>
+          <w:szCs w:val="20"/>
+        </w:rPr>
+        <w:t>Issue:</w:t>
+      </w:r>
+      <w:r>
+        <w:rPr>
+          <w:rFonts w:ascii="Verdana" w:eastAsia="Times New Roman" w:hAnsi="Verdana" w:cs="Times New Roman"/>
+          <w:sz w:val="20"/>
+          <w:szCs w:val="20"/>
+        </w:rPr>
+        <w:t xml:space="preserve"> Inaccurate or incomplete reports can lead to a lack of transparency and hinder communication within the team or with stakeholders. Project management might not have a clear understanding of progress, roadblocks, or resource needs.</w:t>
+      </w:r>
+    </w:p>
+    <w:p>
+      <w:pPr>
+        <w:numPr>
+          <w:ilvl w:val="0"/>
+          <w:numId w:val="55"/>
+        </w:numPr>
+        <w:spacing w:before="100" w:beforeAutospacing="1" w:after="100" w:afterAutospacing="1" w:line="240" w:lineRule="auto"/>
+        <w:rPr>
+          <w:rFonts w:ascii="Verdana" w:eastAsia="Times New Roman" w:hAnsi="Verdana" w:cs="Times New Roman"/>
+          <w:sz w:val="20"/>
+          <w:szCs w:val="20"/>
+        </w:rPr>
+      </w:pPr>
+      <w:r>
+        <w:rPr>
+          <w:rFonts w:ascii="Verdana" w:eastAsia="Times New Roman" w:hAnsi="Verdana" w:cs="Times New Roman"/>
+          <w:b/>
+          <w:bCs/>
+          <w:sz w:val="20"/>
+          <w:szCs w:val="20"/>
+        </w:rPr>
+        <w:t>Impact:</w:t>
+      </w:r>
+      <w:r>
+        <w:rPr>
+          <w:rFonts w:ascii="Verdana" w:eastAsia="Times New Roman" w:hAnsi="Verdana" w:cs="Times New Roman"/>
+          <w:sz w:val="20"/>
+          <w:szCs w:val="20"/>
+        </w:rPr>
+        <w:t xml:space="preserve"> Delays or issues might go unnoticed, hindering timely intervention. Stakeholders could be surprised by delays or changes in direction if not kept informed through consistent reporting.</w:t>
+      </w:r>
+    </w:p>
     <w:p>
       <w:pPr>
         <w:pStyle w:val="Heading1"/>
@@ -1888,721 +1747,6 @@
           <w:rFonts w:ascii="Verdana" w:hAnsi="Verdana"/>
           <w:bCs w:val="0"/>
           <w:sz w:val="20"/>
-          <w:szCs w:val="18"/>
-        </w:rPr>
-      </w:pPr>
-      <w:r>
-        <w:rPr>
-          <w:rFonts w:ascii="Verdana" w:hAnsi="Verdana"/>
-          <w:bCs w:val="0"/>
-          <w:sz w:val="20"/>
-          <w:szCs w:val="18"/>
-        </w:rPr>
-        <w:t>Issues and impacts:</w:t>
-      </w:r>
-    </w:p>
-    <w:p>
-      <w:pPr>
-        <w:spacing w:before="100" w:beforeAutospacing="1" w:after="100" w:afterAutospacing="1" w:line="240" w:lineRule="auto"/>
-        <w:rPr>
-          <w:rFonts w:ascii="Verdana" w:eastAsia="Times New Roman" w:hAnsi="Verdana" w:cs="Times New Roman"/>
-          <w:sz w:val="20"/>
-          <w:szCs w:val="20"/>
-        </w:rPr>
-      </w:pPr>
-      <w:r>
-        <w:rPr>
-          <w:rFonts w:ascii="Verdana" w:eastAsia="Times New Roman" w:hAnsi="Verdana" w:cs="Times New Roman"/>
-          <w:b/>
-          <w:bCs/>
-          <w:sz w:val="20"/>
-          <w:szCs w:val="20"/>
-        </w:rPr>
-        <w:t>1. Completing Project Plan/Vision/Iterations</w:t>
-      </w:r>
-    </w:p>
-    <w:p>
-      <w:pPr>
-        <w:numPr>
-          <w:ilvl w:val="0"/>
-          <w:numId w:val="41"/>
-        </w:numPr>
-        <w:spacing w:before="100" w:beforeAutospacing="1" w:after="100" w:afterAutospacing="1" w:line="240" w:lineRule="auto"/>
-        <w:rPr>
-          <w:rFonts w:ascii="Verdana" w:eastAsia="Times New Roman" w:hAnsi="Verdana" w:cs="Times New Roman"/>
-          <w:sz w:val="20"/>
-          <w:szCs w:val="20"/>
-        </w:rPr>
-      </w:pPr>
-      <w:r>
-        <w:rPr>
-          <w:rFonts w:ascii="Verdana" w:eastAsia="Times New Roman" w:hAnsi="Verdana" w:cs="Times New Roman"/>
-          <w:b/>
-          <w:bCs/>
-          <w:sz w:val="20"/>
-          <w:szCs w:val="20"/>
-        </w:rPr>
-        <w:t>Issue:</w:t>
-      </w:r>
-      <w:r>
-        <w:rPr>
-          <w:rFonts w:ascii="Verdana" w:eastAsia="Times New Roman" w:hAnsi="Verdana" w:cs="Times New Roman"/>
-          <w:sz w:val="20"/>
-          <w:szCs w:val="20"/>
-        </w:rPr>
-        <w:t xml:space="preserve"> An incomplete or unclear project plan can lead to development inefficiencies, missed deadlines, and confusion among team members. There might be a lack of clarity on the project's goals, specific deliverables for each phase, and how iterations will be handled.</w:t>
-      </w:r>
-    </w:p>
-    <w:p>
-      <w:pPr>
-        <w:numPr>
-          <w:ilvl w:val="0"/>
-          <w:numId w:val="41"/>
-        </w:numPr>
-        <w:spacing w:before="100" w:beforeAutospacing="1" w:after="100" w:afterAutospacing="1" w:line="240" w:lineRule="auto"/>
-        <w:rPr>
-          <w:rFonts w:ascii="Verdana" w:eastAsia="Times New Roman" w:hAnsi="Verdana" w:cs="Times New Roman"/>
-          <w:sz w:val="20"/>
-          <w:szCs w:val="20"/>
-        </w:rPr>
-      </w:pPr>
-      <w:r>
-        <w:rPr>
-          <w:rFonts w:ascii="Verdana" w:eastAsia="Times New Roman" w:hAnsi="Verdana" w:cs="Times New Roman"/>
-          <w:b/>
-          <w:bCs/>
-          <w:sz w:val="20"/>
-          <w:szCs w:val="20"/>
-        </w:rPr>
-        <w:t>Impact:</w:t>
-      </w:r>
-      <w:r>
-        <w:rPr>
-          <w:rFonts w:ascii="Verdana" w:eastAsia="Times New Roman" w:hAnsi="Verdana" w:cs="Times New Roman"/>
-          <w:sz w:val="20"/>
-          <w:szCs w:val="20"/>
-        </w:rPr>
-        <w:t xml:space="preserve"> Delays in project progress, wasted resources, and potential scope creep (adding unplanned features) could occur due to a lack of a solid roadmap. Team members might be unsure of priorities, leading to wasted effort on non-essential tasks.</w:t>
-      </w:r>
-    </w:p>
-    <w:p>
-      <w:pPr>
-        <w:spacing w:before="100" w:beforeAutospacing="1" w:after="100" w:afterAutospacing="1" w:line="240" w:lineRule="auto"/>
-        <w:rPr>
-          <w:rFonts w:ascii="Verdana" w:eastAsia="Times New Roman" w:hAnsi="Verdana" w:cs="Times New Roman"/>
-          <w:sz w:val="20"/>
-          <w:szCs w:val="20"/>
-        </w:rPr>
-      </w:pPr>
-      <w:r>
-        <w:rPr>
-          <w:rFonts w:ascii="Verdana" w:eastAsia="Times New Roman" w:hAnsi="Verdana" w:cs="Times New Roman"/>
-          <w:b/>
-          <w:bCs/>
-          <w:sz w:val="20"/>
-          <w:szCs w:val="20"/>
-        </w:rPr>
-        <w:t>2. Defining Database Schema</w:t>
-      </w:r>
-    </w:p>
-    <w:p>
-      <w:pPr>
-        <w:numPr>
-          <w:ilvl w:val="0"/>
-          <w:numId w:val="42"/>
-        </w:numPr>
-        <w:spacing w:before="100" w:beforeAutospacing="1" w:after="100" w:afterAutospacing="1" w:line="240" w:lineRule="auto"/>
-        <w:rPr>
-          <w:rFonts w:ascii="Verdana" w:eastAsia="Times New Roman" w:hAnsi="Verdana" w:cs="Times New Roman"/>
-          <w:sz w:val="20"/>
-          <w:szCs w:val="20"/>
-        </w:rPr>
-      </w:pPr>
-      <w:r>
-        <w:rPr>
-          <w:rFonts w:ascii="Verdana" w:eastAsia="Times New Roman" w:hAnsi="Verdana" w:cs="Times New Roman"/>
-          <w:b/>
-          <w:bCs/>
-          <w:sz w:val="20"/>
-          <w:szCs w:val="20"/>
-        </w:rPr>
-        <w:t>Issue:</w:t>
-      </w:r>
-      <w:r>
-        <w:rPr>
-          <w:rFonts w:ascii="Verdana" w:eastAsia="Times New Roman" w:hAnsi="Verdana" w:cs="Times New Roman"/>
-          <w:sz w:val="20"/>
-          <w:szCs w:val="20"/>
-        </w:rPr>
-        <w:t xml:space="preserve"> An poorly designed database schema can lead to data redundancy, difficulty in managing and querying data, and potential security vulnerabilities.</w:t>
-      </w:r>
-    </w:p>
-    <w:p>
-      <w:pPr>
-        <w:numPr>
-          <w:ilvl w:val="0"/>
-          <w:numId w:val="42"/>
-        </w:numPr>
-        <w:spacing w:before="100" w:beforeAutospacing="1" w:after="100" w:afterAutospacing="1" w:line="240" w:lineRule="auto"/>
-        <w:rPr>
-          <w:rFonts w:ascii="Verdana" w:eastAsia="Times New Roman" w:hAnsi="Verdana" w:cs="Times New Roman"/>
-          <w:sz w:val="20"/>
-          <w:szCs w:val="20"/>
-        </w:rPr>
-      </w:pPr>
-      <w:r>
-        <w:rPr>
-          <w:rFonts w:ascii="Verdana" w:eastAsia="Times New Roman" w:hAnsi="Verdana" w:cs="Times New Roman"/>
-          <w:b/>
-          <w:bCs/>
-          <w:sz w:val="20"/>
-          <w:szCs w:val="20"/>
-        </w:rPr>
-        <w:t>Impact:</w:t>
-      </w:r>
-      <w:r>
-        <w:rPr>
-          <w:rFonts w:ascii="Verdana" w:eastAsia="Times New Roman" w:hAnsi="Verdana" w:cs="Times New Roman"/>
-          <w:sz w:val="20"/>
-          <w:szCs w:val="20"/>
-        </w:rPr>
-        <w:t xml:space="preserve"> The application might experience performance issues as data retrieval becomes complex. Maintaining and scaling the application becomes more challenging as the data structure becomes cumbersome. Additionally, security risks might arise if sensitive information isn't stored securely due to a flawed schema.</w:t>
-      </w:r>
-    </w:p>
-    <w:p>
-      <w:pPr>
-        <w:spacing w:before="100" w:beforeAutospacing="1" w:after="100" w:afterAutospacing="1" w:line="240" w:lineRule="auto"/>
-        <w:rPr>
-          <w:rFonts w:ascii="Verdana" w:eastAsia="Times New Roman" w:hAnsi="Verdana" w:cs="Times New Roman"/>
-          <w:sz w:val="20"/>
-          <w:szCs w:val="20"/>
-        </w:rPr>
-      </w:pPr>
-      <w:r>
-        <w:rPr>
-          <w:rFonts w:ascii="Verdana" w:eastAsia="Times New Roman" w:hAnsi="Verdana" w:cs="Times New Roman"/>
-          <w:b/>
-          <w:bCs/>
-          <w:sz w:val="20"/>
-          <w:szCs w:val="20"/>
-        </w:rPr>
-        <w:t>3. Token-based Access Control Middleware</w:t>
-      </w:r>
-    </w:p>
-    <w:p>
-      <w:pPr>
-        <w:numPr>
-          <w:ilvl w:val="0"/>
-          <w:numId w:val="43"/>
-        </w:numPr>
-        <w:spacing w:before="100" w:beforeAutospacing="1" w:after="100" w:afterAutospacing="1" w:line="240" w:lineRule="auto"/>
-        <w:rPr>
-          <w:rFonts w:ascii="Verdana" w:eastAsia="Times New Roman" w:hAnsi="Verdana" w:cs="Times New Roman"/>
-          <w:sz w:val="20"/>
-          <w:szCs w:val="20"/>
-        </w:rPr>
-      </w:pPr>
-      <w:r>
-        <w:rPr>
-          <w:rFonts w:ascii="Verdana" w:eastAsia="Times New Roman" w:hAnsi="Verdana" w:cs="Times New Roman"/>
-          <w:b/>
-          <w:bCs/>
-          <w:sz w:val="20"/>
-          <w:szCs w:val="20"/>
-        </w:rPr>
-        <w:t>Issue:</w:t>
-      </w:r>
-      <w:r>
-        <w:rPr>
-          <w:rFonts w:ascii="Verdana" w:eastAsia="Times New Roman" w:hAnsi="Verdana" w:cs="Times New Roman"/>
-          <w:sz w:val="20"/>
-          <w:szCs w:val="20"/>
-        </w:rPr>
-        <w:t xml:space="preserve"> Implementing a weak or insecure access control system can lead to unauthorized access to sensitive user data and application functionalities.</w:t>
-      </w:r>
-    </w:p>
-    <w:p>
-      <w:pPr>
-        <w:numPr>
-          <w:ilvl w:val="0"/>
-          <w:numId w:val="43"/>
-        </w:numPr>
-        <w:spacing w:before="100" w:beforeAutospacing="1" w:after="100" w:afterAutospacing="1" w:line="240" w:lineRule="auto"/>
-        <w:rPr>
-          <w:rFonts w:ascii="Verdana" w:eastAsia="Times New Roman" w:hAnsi="Verdana" w:cs="Times New Roman"/>
-          <w:sz w:val="20"/>
-          <w:szCs w:val="20"/>
-        </w:rPr>
-      </w:pPr>
-      <w:r>
-        <w:rPr>
-          <w:rFonts w:ascii="Verdana" w:eastAsia="Times New Roman" w:hAnsi="Verdana" w:cs="Times New Roman"/>
-          <w:b/>
-          <w:bCs/>
-          <w:sz w:val="20"/>
-          <w:szCs w:val="20"/>
-        </w:rPr>
-        <w:t>Impact:</w:t>
-      </w:r>
-      <w:r>
-        <w:rPr>
-          <w:rFonts w:ascii="Verdana" w:eastAsia="Times New Roman" w:hAnsi="Verdana" w:cs="Times New Roman"/>
-          <w:sz w:val="20"/>
-          <w:szCs w:val="20"/>
-        </w:rPr>
-        <w:t xml:space="preserve"> Breaches or leaks of user data could occur if the token-based system is compromised. Malicious users might gain access to unauthorized features, potentially causing disruption or damage to the application.</w:t>
-      </w:r>
-    </w:p>
-    <w:p>
-      <w:pPr>
-        <w:spacing w:before="100" w:beforeAutospacing="1" w:after="100" w:afterAutospacing="1" w:line="240" w:lineRule="auto"/>
-        <w:rPr>
-          <w:rFonts w:ascii="Verdana" w:eastAsia="Times New Roman" w:hAnsi="Verdana" w:cs="Times New Roman"/>
-          <w:sz w:val="20"/>
-          <w:szCs w:val="20"/>
-        </w:rPr>
-      </w:pPr>
-      <w:r>
-        <w:rPr>
-          <w:rFonts w:ascii="Verdana" w:eastAsia="Times New Roman" w:hAnsi="Verdana" w:cs="Times New Roman"/>
-          <w:b/>
-          <w:bCs/>
-          <w:sz w:val="20"/>
-          <w:szCs w:val="20"/>
-        </w:rPr>
-        <w:t>4. Backend GetPlace API</w:t>
-      </w:r>
-    </w:p>
-    <w:p>
-      <w:pPr>
-        <w:numPr>
-          <w:ilvl w:val="0"/>
-          <w:numId w:val="44"/>
-        </w:numPr>
-        <w:spacing w:before="100" w:beforeAutospacing="1" w:after="100" w:afterAutospacing="1" w:line="240" w:lineRule="auto"/>
-        <w:rPr>
-          <w:rFonts w:ascii="Verdana" w:eastAsia="Times New Roman" w:hAnsi="Verdana" w:cs="Times New Roman"/>
-          <w:sz w:val="20"/>
-          <w:szCs w:val="20"/>
-        </w:rPr>
-      </w:pPr>
-      <w:r>
-        <w:rPr>
-          <w:rFonts w:ascii="Verdana" w:eastAsia="Times New Roman" w:hAnsi="Verdana" w:cs="Times New Roman"/>
-          <w:b/>
-          <w:bCs/>
-          <w:sz w:val="20"/>
-          <w:szCs w:val="20"/>
-        </w:rPr>
-        <w:t>Issue:</w:t>
-      </w:r>
-      <w:r>
-        <w:rPr>
-          <w:rFonts w:ascii="Verdana" w:eastAsia="Times New Roman" w:hAnsi="Verdana" w:cs="Times New Roman"/>
-          <w:sz w:val="20"/>
-          <w:szCs w:val="20"/>
-        </w:rPr>
-        <w:t xml:space="preserve"> An poorly designed API can lead to data inconsistency, security vulnerabilities, and difficulty for the frontend application to interact with it effectively.</w:t>
-      </w:r>
-    </w:p>
-    <w:p>
-      <w:pPr>
-        <w:numPr>
-          <w:ilvl w:val="0"/>
-          <w:numId w:val="44"/>
-        </w:numPr>
-        <w:spacing w:before="100" w:beforeAutospacing="1" w:after="100" w:afterAutospacing="1" w:line="240" w:lineRule="auto"/>
-        <w:rPr>
-          <w:rFonts w:ascii="Verdana" w:eastAsia="Times New Roman" w:hAnsi="Verdana" w:cs="Times New Roman"/>
-          <w:sz w:val="20"/>
-          <w:szCs w:val="20"/>
-        </w:rPr>
-      </w:pPr>
-      <w:r>
-        <w:rPr>
-          <w:rFonts w:ascii="Verdana" w:eastAsia="Times New Roman" w:hAnsi="Verdana" w:cs="Times New Roman"/>
-          <w:b/>
-          <w:bCs/>
-          <w:sz w:val="20"/>
-          <w:szCs w:val="20"/>
-        </w:rPr>
-        <w:t>Impact:</w:t>
-      </w:r>
-      <w:r>
-        <w:rPr>
-          <w:rFonts w:ascii="Verdana" w:eastAsia="Times New Roman" w:hAnsi="Verdana" w:cs="Times New Roman"/>
-          <w:sz w:val="20"/>
-          <w:szCs w:val="20"/>
-        </w:rPr>
-        <w:t xml:space="preserve"> Issues like data corruption or conflicts might arise if the API doesn't handle data exchange correctly. Security concerns could emerge if the API is not properly authenticated or exposes sensitive information unintentionally. Additionally, the frontend application might struggle to retrieve place data efficiently, impacting user experience.</w:t>
-      </w:r>
-    </w:p>
-    <w:p>
-      <w:pPr>
-        <w:spacing w:before="100" w:beforeAutospacing="1" w:after="100" w:afterAutospacing="1" w:line="240" w:lineRule="auto"/>
-        <w:rPr>
-          <w:rFonts w:ascii="Verdana" w:eastAsia="Times New Roman" w:hAnsi="Verdana" w:cs="Times New Roman"/>
-          <w:sz w:val="20"/>
-          <w:szCs w:val="20"/>
-        </w:rPr>
-      </w:pPr>
-      <w:r>
-        <w:rPr>
-          <w:rFonts w:ascii="Verdana" w:eastAsia="Times New Roman" w:hAnsi="Verdana" w:cs="Times New Roman"/>
-          <w:b/>
-          <w:bCs/>
-          <w:sz w:val="20"/>
-          <w:szCs w:val="20"/>
-        </w:rPr>
-        <w:t>5. Login and Registration Forms with API Communication</w:t>
-      </w:r>
-    </w:p>
-    <w:p>
-      <w:pPr>
-        <w:numPr>
-          <w:ilvl w:val="0"/>
-          <w:numId w:val="45"/>
-        </w:numPr>
-        <w:spacing w:before="100" w:beforeAutospacing="1" w:after="100" w:afterAutospacing="1" w:line="240" w:lineRule="auto"/>
-        <w:rPr>
-          <w:rFonts w:ascii="Verdana" w:eastAsia="Times New Roman" w:hAnsi="Verdana" w:cs="Times New Roman"/>
-          <w:sz w:val="20"/>
-          <w:szCs w:val="20"/>
-        </w:rPr>
-      </w:pPr>
-      <w:r>
-        <w:rPr>
-          <w:rFonts w:ascii="Verdana" w:eastAsia="Times New Roman" w:hAnsi="Verdana" w:cs="Times New Roman"/>
-          <w:b/>
-          <w:bCs/>
-          <w:sz w:val="20"/>
-          <w:szCs w:val="20"/>
-        </w:rPr>
-        <w:t>Issue:</w:t>
-      </w:r>
-      <w:r>
-        <w:rPr>
-          <w:rFonts w:ascii="Verdana" w:eastAsia="Times New Roman" w:hAnsi="Verdana" w:cs="Times New Roman"/>
-          <w:sz w:val="20"/>
-          <w:szCs w:val="20"/>
-        </w:rPr>
-        <w:t xml:space="preserve"> Buggy or insecure login/registration forms can lead to failed login attempts, difficulties in user account management, and potential security vulnerabilities.</w:t>
-      </w:r>
-    </w:p>
-    <w:p>
-      <w:pPr>
-        <w:numPr>
-          <w:ilvl w:val="0"/>
-          <w:numId w:val="45"/>
-        </w:numPr>
-        <w:spacing w:before="100" w:beforeAutospacing="1" w:after="100" w:afterAutospacing="1" w:line="240" w:lineRule="auto"/>
-        <w:rPr>
-          <w:rFonts w:ascii="Verdana" w:eastAsia="Times New Roman" w:hAnsi="Verdana" w:cs="Times New Roman"/>
-          <w:sz w:val="20"/>
-          <w:szCs w:val="20"/>
-        </w:rPr>
-      </w:pPr>
-      <w:r>
-        <w:rPr>
-          <w:rFonts w:ascii="Verdana" w:eastAsia="Times New Roman" w:hAnsi="Verdana" w:cs="Times New Roman"/>
-          <w:b/>
-          <w:bCs/>
-          <w:sz w:val="20"/>
-          <w:szCs w:val="20"/>
-        </w:rPr>
-        <w:t>Impact:</w:t>
-      </w:r>
-      <w:r>
-        <w:rPr>
-          <w:rFonts w:ascii="Verdana" w:eastAsia="Times New Roman" w:hAnsi="Verdana" w:cs="Times New Roman"/>
-          <w:sz w:val="20"/>
-          <w:szCs w:val="20"/>
-        </w:rPr>
-        <w:t xml:space="preserve"> Users might experience frustration due to login issues. The application could be susceptible to attacks like brute-force attempts or credential stuffing if authentication isn't robust. Additionally, user data might be compromised if the communication with backend APIs isn't secure.</w:t>
-      </w:r>
-    </w:p>
-    <w:p>
-      <w:pPr>
-        <w:spacing w:before="100" w:beforeAutospacing="1" w:after="100" w:afterAutospacing="1" w:line="240" w:lineRule="auto"/>
-        <w:rPr>
-          <w:rFonts w:ascii="Verdana" w:eastAsia="Times New Roman" w:hAnsi="Verdana" w:cs="Times New Roman"/>
-          <w:sz w:val="20"/>
-          <w:szCs w:val="20"/>
-        </w:rPr>
-      </w:pPr>
-      <w:r>
-        <w:rPr>
-          <w:rFonts w:ascii="Verdana" w:eastAsia="Times New Roman" w:hAnsi="Verdana" w:cs="Times New Roman"/>
-          <w:b/>
-          <w:bCs/>
-          <w:sz w:val="20"/>
-          <w:szCs w:val="20"/>
-        </w:rPr>
-        <w:lastRenderedPageBreak/>
-        <w:t>6. Implementing Header/Footer Component</w:t>
-      </w:r>
-    </w:p>
-    <w:p>
-      <w:pPr>
-        <w:numPr>
-          <w:ilvl w:val="0"/>
-          <w:numId w:val="46"/>
-        </w:numPr>
-        <w:spacing w:before="100" w:beforeAutospacing="1" w:after="100" w:afterAutospacing="1" w:line="240" w:lineRule="auto"/>
-        <w:rPr>
-          <w:rFonts w:ascii="Verdana" w:eastAsia="Times New Roman" w:hAnsi="Verdana" w:cs="Times New Roman"/>
-          <w:sz w:val="20"/>
-          <w:szCs w:val="20"/>
-        </w:rPr>
-      </w:pPr>
-      <w:r>
-        <w:rPr>
-          <w:rFonts w:ascii="Verdana" w:eastAsia="Times New Roman" w:hAnsi="Verdana" w:cs="Times New Roman"/>
-          <w:b/>
-          <w:bCs/>
-          <w:sz w:val="20"/>
-          <w:szCs w:val="20"/>
-        </w:rPr>
-        <w:t>Issue:</w:t>
-      </w:r>
-      <w:r>
-        <w:rPr>
-          <w:rFonts w:ascii="Verdana" w:eastAsia="Times New Roman" w:hAnsi="Verdana" w:cs="Times New Roman"/>
-          <w:sz w:val="20"/>
-          <w:szCs w:val="20"/>
-        </w:rPr>
-        <w:t xml:space="preserve"> Inconsistent or poorly designed header/footer components can create a disjointed user experience and make maintaining the application's layout more difficult.</w:t>
-      </w:r>
-    </w:p>
-    <w:p>
-      <w:pPr>
-        <w:numPr>
-          <w:ilvl w:val="0"/>
-          <w:numId w:val="46"/>
-        </w:numPr>
-        <w:spacing w:before="100" w:beforeAutospacing="1" w:after="100" w:afterAutospacing="1" w:line="240" w:lineRule="auto"/>
-        <w:rPr>
-          <w:rFonts w:ascii="Verdana" w:eastAsia="Times New Roman" w:hAnsi="Verdana" w:cs="Times New Roman"/>
-          <w:sz w:val="20"/>
-          <w:szCs w:val="20"/>
-        </w:rPr>
-      </w:pPr>
-      <w:r>
-        <w:rPr>
-          <w:rFonts w:ascii="Verdana" w:eastAsia="Times New Roman" w:hAnsi="Verdana" w:cs="Times New Roman"/>
-          <w:b/>
-          <w:bCs/>
-          <w:sz w:val="20"/>
-          <w:szCs w:val="20"/>
-        </w:rPr>
-        <w:t>Impact:</w:t>
-      </w:r>
-      <w:r>
-        <w:rPr>
-          <w:rFonts w:ascii="Verdana" w:eastAsia="Times New Roman" w:hAnsi="Verdana" w:cs="Times New Roman"/>
-          <w:sz w:val="20"/>
-          <w:szCs w:val="20"/>
-        </w:rPr>
-        <w:t xml:space="preserve"> Users might find the application confusing to navigate if the header or footer elements lack consistency across pages. Updating the application's layout becomes more time-consuming if these components aren't reusable.</w:t>
-      </w:r>
-    </w:p>
-    <w:p>
-      <w:pPr>
-        <w:spacing w:before="100" w:beforeAutospacing="1" w:after="100" w:afterAutospacing="1" w:line="240" w:lineRule="auto"/>
-        <w:rPr>
-          <w:rFonts w:ascii="Verdana" w:eastAsia="Times New Roman" w:hAnsi="Verdana" w:cs="Times New Roman"/>
-          <w:sz w:val="20"/>
-          <w:szCs w:val="20"/>
-        </w:rPr>
-      </w:pPr>
-      <w:r>
-        <w:rPr>
-          <w:rFonts w:ascii="Verdana" w:eastAsia="Times New Roman" w:hAnsi="Verdana" w:cs="Times New Roman"/>
-          <w:b/>
-          <w:bCs/>
-          <w:sz w:val="20"/>
-          <w:szCs w:val="20"/>
-        </w:rPr>
-        <w:t>7. Reviewing and Refactoring Code</w:t>
-      </w:r>
-    </w:p>
-    <w:p>
-      <w:pPr>
-        <w:numPr>
-          <w:ilvl w:val="0"/>
-          <w:numId w:val="47"/>
-        </w:numPr>
-        <w:spacing w:before="100" w:beforeAutospacing="1" w:after="100" w:afterAutospacing="1" w:line="240" w:lineRule="auto"/>
-        <w:rPr>
-          <w:rFonts w:ascii="Verdana" w:eastAsia="Times New Roman" w:hAnsi="Verdana" w:cs="Times New Roman"/>
-          <w:sz w:val="20"/>
-          <w:szCs w:val="20"/>
-        </w:rPr>
-      </w:pPr>
-      <w:r>
-        <w:rPr>
-          <w:rFonts w:ascii="Verdana" w:eastAsia="Times New Roman" w:hAnsi="Verdana" w:cs="Times New Roman"/>
-          <w:b/>
-          <w:bCs/>
-          <w:sz w:val="20"/>
-          <w:szCs w:val="20"/>
-        </w:rPr>
-        <w:t>Issue:</w:t>
-      </w:r>
-      <w:r>
-        <w:rPr>
-          <w:rFonts w:ascii="Verdana" w:eastAsia="Times New Roman" w:hAnsi="Verdana" w:cs="Times New Roman"/>
-          <w:sz w:val="20"/>
-          <w:szCs w:val="20"/>
-        </w:rPr>
-        <w:t xml:space="preserve"> Unreadable, poorly maintained, or inefficient code can lead to difficulty in troubleshooting bugs, adding new features, and overall project maintenance.</w:t>
-      </w:r>
-    </w:p>
-    <w:p>
-      <w:pPr>
-        <w:numPr>
-          <w:ilvl w:val="0"/>
-          <w:numId w:val="47"/>
-        </w:numPr>
-        <w:spacing w:before="100" w:beforeAutospacing="1" w:after="100" w:afterAutospacing="1" w:line="240" w:lineRule="auto"/>
-        <w:rPr>
-          <w:rFonts w:ascii="Verdana" w:eastAsia="Times New Roman" w:hAnsi="Verdana" w:cs="Times New Roman"/>
-          <w:sz w:val="20"/>
-          <w:szCs w:val="20"/>
-        </w:rPr>
-      </w:pPr>
-      <w:r>
-        <w:rPr>
-          <w:rFonts w:ascii="Verdana" w:eastAsia="Times New Roman" w:hAnsi="Verdana" w:cs="Times New Roman"/>
-          <w:b/>
-          <w:bCs/>
-          <w:sz w:val="20"/>
-          <w:szCs w:val="20"/>
-        </w:rPr>
-        <w:t>Impact:</w:t>
-      </w:r>
-      <w:r>
-        <w:rPr>
-          <w:rFonts w:ascii="Verdana" w:eastAsia="Times New Roman" w:hAnsi="Verdana" w:cs="Times New Roman"/>
-          <w:sz w:val="20"/>
-          <w:szCs w:val="20"/>
-        </w:rPr>
-        <w:t xml:space="preserve"> Debugging issues becomes time-consuming due to the complexity of the code. Adding new functionalities might be challenging if the codebase is not well-structured. The project might become stagnant or require significant resources to maintain a low-quality codebase.</w:t>
-      </w:r>
-    </w:p>
-    <w:p>
-      <w:pPr>
-        <w:spacing w:before="100" w:beforeAutospacing="1" w:after="100" w:afterAutospacing="1" w:line="240" w:lineRule="auto"/>
-        <w:rPr>
-          <w:rFonts w:ascii="Verdana" w:eastAsia="Times New Roman" w:hAnsi="Verdana" w:cs="Times New Roman"/>
-          <w:sz w:val="20"/>
-          <w:szCs w:val="20"/>
-        </w:rPr>
-      </w:pPr>
-      <w:r>
-        <w:rPr>
-          <w:rFonts w:ascii="Verdana" w:eastAsia="Times New Roman" w:hAnsi="Verdana" w:cs="Times New Roman"/>
-          <w:b/>
-          <w:bCs/>
-          <w:sz w:val="20"/>
-          <w:szCs w:val="20"/>
-        </w:rPr>
-        <w:t>8. Search Algorithm Proposing</w:t>
-      </w:r>
-    </w:p>
-    <w:p>
-      <w:pPr>
-        <w:numPr>
-          <w:ilvl w:val="0"/>
-          <w:numId w:val="48"/>
-        </w:numPr>
-        <w:spacing w:before="100" w:beforeAutospacing="1" w:after="100" w:afterAutospacing="1" w:line="240" w:lineRule="auto"/>
-        <w:rPr>
-          <w:rFonts w:ascii="Verdana" w:eastAsia="Times New Roman" w:hAnsi="Verdana" w:cs="Times New Roman"/>
-          <w:sz w:val="20"/>
-          <w:szCs w:val="20"/>
-        </w:rPr>
-      </w:pPr>
-      <w:r>
-        <w:rPr>
-          <w:rFonts w:ascii="Verdana" w:eastAsia="Times New Roman" w:hAnsi="Verdana" w:cs="Times New Roman"/>
-          <w:b/>
-          <w:bCs/>
-          <w:sz w:val="20"/>
-          <w:szCs w:val="20"/>
-        </w:rPr>
-        <w:t>Issue:</w:t>
-      </w:r>
-      <w:r>
-        <w:rPr>
-          <w:rFonts w:ascii="Verdana" w:eastAsia="Times New Roman" w:hAnsi="Verdana" w:cs="Times New Roman"/>
-          <w:sz w:val="20"/>
-          <w:szCs w:val="20"/>
-        </w:rPr>
-        <w:t xml:space="preserve"> An inefficient or poorly designed search algorithm can lead to inaccurate or incomplete search results, slow search performance, and a frustrating user experience.</w:t>
-      </w:r>
-    </w:p>
-    <w:p>
-      <w:pPr>
-        <w:numPr>
-          <w:ilvl w:val="0"/>
-          <w:numId w:val="48"/>
-        </w:numPr>
-        <w:spacing w:before="100" w:beforeAutospacing="1" w:after="100" w:afterAutospacing="1" w:line="240" w:lineRule="auto"/>
-        <w:rPr>
-          <w:rFonts w:ascii="Verdana" w:eastAsia="Times New Roman" w:hAnsi="Verdana" w:cs="Times New Roman"/>
-          <w:sz w:val="20"/>
-          <w:szCs w:val="20"/>
-        </w:rPr>
-      </w:pPr>
-      <w:r>
-        <w:rPr>
-          <w:rFonts w:ascii="Verdana" w:eastAsia="Times New Roman" w:hAnsi="Verdana" w:cs="Times New Roman"/>
-          <w:b/>
-          <w:bCs/>
-          <w:sz w:val="20"/>
-          <w:szCs w:val="20"/>
-        </w:rPr>
-        <w:t>Impact:</w:t>
-      </w:r>
-      <w:r>
-        <w:rPr>
-          <w:rFonts w:ascii="Verdana" w:eastAsia="Times New Roman" w:hAnsi="Verdana" w:cs="Times New Roman"/>
-          <w:sz w:val="20"/>
-          <w:szCs w:val="20"/>
-        </w:rPr>
-        <w:t xml:space="preserve"> Users might find it difficult to locate the information they need within the application. Slow search times can lead to user frustration and decreased engagement. Additionally, inaccurate search results could provide misleading information.</w:t>
-      </w:r>
-    </w:p>
-    <w:p/>
-    <w:p>
-      <w:pPr>
-        <w:rPr>
-          <w:rFonts w:ascii="Verdana" w:eastAsia="Times New Roman" w:hAnsi="Verdana" w:cs="Times New Roman"/>
-          <w:sz w:val="20"/>
-          <w:szCs w:val="20"/>
-        </w:rPr>
-      </w:pPr>
-      <w:r>
-        <w:rPr>
-          <w:rFonts w:ascii="Verdana" w:eastAsia="Times New Roman" w:hAnsi="Verdana" w:cs="Times New Roman"/>
-          <w:sz w:val="20"/>
-          <w:szCs w:val="20"/>
-        </w:rPr>
-        <w:br w:type="page"/>
-      </w:r>
-    </w:p>
-    <w:p>
-      <w:pPr>
-        <w:pStyle w:val="Heading1"/>
-        <w:numPr>
-          <w:ilvl w:val="0"/>
-          <w:numId w:val="2"/>
-        </w:numPr>
-        <w:rPr>
-          <w:rFonts w:ascii="Verdana" w:hAnsi="Verdana"/>
-          <w:bCs w:val="0"/>
-          <w:sz w:val="20"/>
           <w:szCs w:val="22"/>
         </w:rPr>
       </w:pPr>
@@ -2626,456 +1770,6 @@
           <w:szCs w:val="20"/>
         </w:rPr>
       </w:pPr>
-      <w:r>
-        <w:rPr>
-          <w:rFonts w:ascii="Verdana" w:eastAsia="Times New Roman" w:hAnsi="Verdana" w:cs="Times New Roman"/>
-          <w:sz w:val="20"/>
-          <w:szCs w:val="20"/>
-        </w:rPr>
-        <w:t>This coming week, our primary objective is to finalize all project documentation, ensuring all plans and details are captured and consolidated.</w:t>
-      </w:r>
-    </w:p>
-    <w:p>
-      <w:pPr>
-        <w:spacing w:before="100" w:beforeAutospacing="1" w:after="100" w:afterAutospacing="1" w:line="240" w:lineRule="auto"/>
-        <w:rPr>
-          <w:rFonts w:ascii="Verdana" w:eastAsia="Times New Roman" w:hAnsi="Verdana" w:cs="Times New Roman"/>
-          <w:sz w:val="20"/>
-          <w:szCs w:val="20"/>
-        </w:rPr>
-      </w:pPr>
-      <w:r>
-        <w:rPr>
-          <w:rFonts w:ascii="Verdana" w:eastAsia="Times New Roman" w:hAnsi="Verdana" w:cs="Times New Roman"/>
-          <w:sz w:val="20"/>
-          <w:szCs w:val="20"/>
-        </w:rPr>
-        <w:t>Here's a breakdown of key tasks:</w:t>
-      </w:r>
-    </w:p>
-    <w:p>
-      <w:pPr>
-        <w:numPr>
-          <w:ilvl w:val="0"/>
-          <w:numId w:val="49"/>
-        </w:numPr>
-        <w:spacing w:before="100" w:beforeAutospacing="1" w:after="100" w:afterAutospacing="1" w:line="240" w:lineRule="auto"/>
-        <w:rPr>
-          <w:rFonts w:ascii="Verdana" w:eastAsia="Times New Roman" w:hAnsi="Verdana" w:cs="Times New Roman"/>
-          <w:sz w:val="20"/>
-          <w:szCs w:val="20"/>
-        </w:rPr>
-      </w:pPr>
-      <w:r>
-        <w:rPr>
-          <w:rFonts w:ascii="Verdana" w:eastAsia="Times New Roman" w:hAnsi="Verdana" w:cs="Times New Roman"/>
-          <w:b/>
-          <w:bCs/>
-          <w:sz w:val="20"/>
-          <w:szCs w:val="20"/>
-        </w:rPr>
-        <w:t>Project Plan, Vision, and Iteration Review:</w:t>
-      </w:r>
-    </w:p>
-    <w:p>
-      <w:pPr>
-        <w:numPr>
-          <w:ilvl w:val="1"/>
-          <w:numId w:val="49"/>
-        </w:numPr>
-        <w:spacing w:before="100" w:beforeAutospacing="1" w:after="100" w:afterAutospacing="1" w:line="240" w:lineRule="auto"/>
-        <w:rPr>
-          <w:rFonts w:ascii="Verdana" w:eastAsia="Times New Roman" w:hAnsi="Verdana" w:cs="Times New Roman"/>
-          <w:sz w:val="20"/>
-          <w:szCs w:val="20"/>
-        </w:rPr>
-      </w:pPr>
-      <w:r>
-        <w:rPr>
-          <w:rFonts w:ascii="Verdana" w:eastAsia="Times New Roman" w:hAnsi="Verdana" w:cs="Times New Roman"/>
-          <w:sz w:val="20"/>
-          <w:szCs w:val="20"/>
-        </w:rPr>
-        <w:t>We'll kick off the week by conducting a thorough review of the project plan, vision document, and planned iterations.</w:t>
-      </w:r>
-    </w:p>
-    <w:p>
-      <w:pPr>
-        <w:numPr>
-          <w:ilvl w:val="1"/>
-          <w:numId w:val="49"/>
-        </w:numPr>
-        <w:spacing w:before="100" w:beforeAutospacing="1" w:after="100" w:afterAutospacing="1" w:line="240" w:lineRule="auto"/>
-        <w:rPr>
-          <w:rFonts w:ascii="Verdana" w:eastAsia="Times New Roman" w:hAnsi="Verdana" w:cs="Times New Roman"/>
-          <w:sz w:val="20"/>
-          <w:szCs w:val="20"/>
-        </w:rPr>
-      </w:pPr>
-      <w:r>
-        <w:rPr>
-          <w:rFonts w:ascii="Verdana" w:eastAsia="Times New Roman" w:hAnsi="Verdana" w:cs="Times New Roman"/>
-          <w:sz w:val="20"/>
-          <w:szCs w:val="20"/>
-        </w:rPr>
-        <w:t>This review aims to identify any inconsistencies or missing information across these documents.</w:t>
-      </w:r>
-    </w:p>
-    <w:p>
-      <w:pPr>
-        <w:numPr>
-          <w:ilvl w:val="1"/>
-          <w:numId w:val="49"/>
-        </w:numPr>
-        <w:spacing w:before="100" w:beforeAutospacing="1" w:after="100" w:afterAutospacing="1" w:line="240" w:lineRule="auto"/>
-        <w:rPr>
-          <w:rFonts w:ascii="Verdana" w:eastAsia="Times New Roman" w:hAnsi="Verdana" w:cs="Times New Roman"/>
-          <w:sz w:val="20"/>
-          <w:szCs w:val="20"/>
-        </w:rPr>
-      </w:pPr>
-      <w:r>
-        <w:rPr>
-          <w:rFonts w:ascii="Verdana" w:eastAsia="Times New Roman" w:hAnsi="Verdana" w:cs="Times New Roman"/>
-          <w:sz w:val="20"/>
-          <w:szCs w:val="20"/>
-        </w:rPr>
-        <w:t>The goal is to achieve a cohesive picture of the project's overall direction and key milestones.</w:t>
-      </w:r>
-    </w:p>
-    <w:p>
-      <w:pPr>
-        <w:numPr>
-          <w:ilvl w:val="0"/>
-          <w:numId w:val="49"/>
-        </w:numPr>
-        <w:spacing w:before="100" w:beforeAutospacing="1" w:after="100" w:afterAutospacing="1" w:line="240" w:lineRule="auto"/>
-        <w:rPr>
-          <w:rFonts w:ascii="Verdana" w:eastAsia="Times New Roman" w:hAnsi="Verdana" w:cs="Times New Roman"/>
-          <w:sz w:val="20"/>
-          <w:szCs w:val="20"/>
-        </w:rPr>
-      </w:pPr>
-      <w:r>
-        <w:rPr>
-          <w:rFonts w:ascii="Verdana" w:eastAsia="Times New Roman" w:hAnsi="Verdana" w:cs="Times New Roman"/>
-          <w:b/>
-          <w:bCs/>
-          <w:sz w:val="20"/>
-          <w:szCs w:val="20"/>
-        </w:rPr>
-        <w:t>Finalizing the Use-Case Model:</w:t>
-      </w:r>
-    </w:p>
-    <w:p>
-      <w:pPr>
-        <w:numPr>
-          <w:ilvl w:val="1"/>
-          <w:numId w:val="49"/>
-        </w:numPr>
-        <w:spacing w:before="100" w:beforeAutospacing="1" w:after="100" w:afterAutospacing="1" w:line="240" w:lineRule="auto"/>
-        <w:rPr>
-          <w:rFonts w:ascii="Verdana" w:eastAsia="Times New Roman" w:hAnsi="Verdana" w:cs="Times New Roman"/>
-          <w:sz w:val="20"/>
-          <w:szCs w:val="20"/>
-        </w:rPr>
-      </w:pPr>
-      <w:r>
-        <w:rPr>
-          <w:rFonts w:ascii="Verdana" w:eastAsia="Times New Roman" w:hAnsi="Verdana" w:cs="Times New Roman"/>
-          <w:sz w:val="20"/>
-          <w:szCs w:val="20"/>
-        </w:rPr>
-        <w:t>Following the review, we'll focus on finalizing the use-case model.</w:t>
-      </w:r>
-    </w:p>
-    <w:p>
-      <w:pPr>
-        <w:numPr>
-          <w:ilvl w:val="1"/>
-          <w:numId w:val="49"/>
-        </w:numPr>
-        <w:spacing w:before="100" w:beforeAutospacing="1" w:after="100" w:afterAutospacing="1" w:line="240" w:lineRule="auto"/>
-        <w:rPr>
-          <w:rFonts w:ascii="Verdana" w:eastAsia="Times New Roman" w:hAnsi="Verdana" w:cs="Times New Roman"/>
-          <w:sz w:val="20"/>
-          <w:szCs w:val="20"/>
-        </w:rPr>
-      </w:pPr>
-      <w:r>
-        <w:rPr>
-          <w:rFonts w:ascii="Verdana" w:eastAsia="Times New Roman" w:hAnsi="Verdana" w:cs="Times New Roman"/>
-          <w:sz w:val="20"/>
-          <w:szCs w:val="20"/>
-        </w:rPr>
-        <w:t>This includes making sure all functionalities and user interactions are clearly defined.</w:t>
-      </w:r>
-    </w:p>
-    <w:p>
-      <w:pPr>
-        <w:numPr>
-          <w:ilvl w:val="1"/>
-          <w:numId w:val="49"/>
-        </w:numPr>
-        <w:spacing w:before="100" w:beforeAutospacing="1" w:after="100" w:afterAutospacing="1" w:line="240" w:lineRule="auto"/>
-        <w:rPr>
-          <w:rFonts w:ascii="Verdana" w:eastAsia="Times New Roman" w:hAnsi="Verdana" w:cs="Times New Roman"/>
-          <w:sz w:val="20"/>
-          <w:szCs w:val="20"/>
-        </w:rPr>
-      </w:pPr>
-      <w:r>
-        <w:rPr>
-          <w:rFonts w:ascii="Verdana" w:eastAsia="Times New Roman" w:hAnsi="Verdana" w:cs="Times New Roman"/>
-          <w:sz w:val="20"/>
-          <w:szCs w:val="20"/>
-        </w:rPr>
-        <w:t>Ensure the model is comprehensive and accurately reflects the project's intended actions.</w:t>
-      </w:r>
-    </w:p>
-    <w:p>
-      <w:pPr>
-        <w:numPr>
-          <w:ilvl w:val="0"/>
-          <w:numId w:val="49"/>
-        </w:numPr>
-        <w:spacing w:before="100" w:beforeAutospacing="1" w:after="100" w:afterAutospacing="1" w:line="240" w:lineRule="auto"/>
-        <w:rPr>
-          <w:rFonts w:ascii="Verdana" w:eastAsia="Times New Roman" w:hAnsi="Verdana" w:cs="Times New Roman"/>
-          <w:sz w:val="20"/>
-          <w:szCs w:val="20"/>
-        </w:rPr>
-      </w:pPr>
-      <w:r>
-        <w:rPr>
-          <w:rFonts w:ascii="Verdana" w:eastAsia="Times New Roman" w:hAnsi="Verdana" w:cs="Times New Roman"/>
-          <w:b/>
-          <w:bCs/>
-          <w:sz w:val="20"/>
-          <w:szCs w:val="20"/>
-        </w:rPr>
-        <w:t>Updating Project Plan and Vision Document:</w:t>
-      </w:r>
-    </w:p>
-    <w:p>
-      <w:pPr>
-        <w:numPr>
-          <w:ilvl w:val="1"/>
-          <w:numId w:val="49"/>
-        </w:numPr>
-        <w:spacing w:before="100" w:beforeAutospacing="1" w:after="100" w:afterAutospacing="1" w:line="240" w:lineRule="auto"/>
-        <w:rPr>
-          <w:rFonts w:ascii="Verdana" w:eastAsia="Times New Roman" w:hAnsi="Verdana" w:cs="Times New Roman"/>
-          <w:sz w:val="20"/>
-          <w:szCs w:val="20"/>
-        </w:rPr>
-      </w:pPr>
-      <w:r>
-        <w:rPr>
-          <w:rFonts w:ascii="Verdana" w:eastAsia="Times New Roman" w:hAnsi="Verdana" w:cs="Times New Roman"/>
-          <w:sz w:val="20"/>
-          <w:szCs w:val="20"/>
-        </w:rPr>
-        <w:t>Based on the review findings, we'll update the project plan and vision document.</w:t>
-      </w:r>
-    </w:p>
-    <w:p>
-      <w:pPr>
-        <w:numPr>
-          <w:ilvl w:val="1"/>
-          <w:numId w:val="49"/>
-        </w:numPr>
-        <w:spacing w:before="100" w:beforeAutospacing="1" w:after="100" w:afterAutospacing="1" w:line="240" w:lineRule="auto"/>
-        <w:rPr>
-          <w:rFonts w:ascii="Verdana" w:eastAsia="Times New Roman" w:hAnsi="Verdana" w:cs="Times New Roman"/>
-          <w:sz w:val="20"/>
-          <w:szCs w:val="20"/>
-        </w:rPr>
-      </w:pPr>
-      <w:r>
-        <w:rPr>
-          <w:rFonts w:ascii="Verdana" w:eastAsia="Times New Roman" w:hAnsi="Verdana" w:cs="Times New Roman"/>
-          <w:sz w:val="20"/>
-          <w:szCs w:val="20"/>
-        </w:rPr>
-        <w:t>This may involve incorporating missing details, clarifying specific aspects, or aligning them with the finalized use-case model.</w:t>
-      </w:r>
-    </w:p>
-    <w:p>
-      <w:pPr>
-        <w:numPr>
-          <w:ilvl w:val="1"/>
-          <w:numId w:val="49"/>
-        </w:numPr>
-        <w:spacing w:before="100" w:beforeAutospacing="1" w:after="100" w:afterAutospacing="1" w:line="240" w:lineRule="auto"/>
-        <w:rPr>
-          <w:rFonts w:ascii="Verdana" w:eastAsia="Times New Roman" w:hAnsi="Verdana" w:cs="Times New Roman"/>
-          <w:sz w:val="20"/>
-          <w:szCs w:val="20"/>
-        </w:rPr>
-      </w:pPr>
-      <w:r>
-        <w:rPr>
-          <w:rFonts w:ascii="Verdana" w:eastAsia="Times New Roman" w:hAnsi="Verdana" w:cs="Times New Roman"/>
-          <w:sz w:val="20"/>
-          <w:szCs w:val="20"/>
-        </w:rPr>
-        <w:t>These documents will become the central reference point for project direction and progress tracking.</w:t>
-      </w:r>
-    </w:p>
-    <w:p>
-      <w:pPr>
-        <w:numPr>
-          <w:ilvl w:val="0"/>
-          <w:numId w:val="49"/>
-        </w:numPr>
-        <w:spacing w:before="100" w:beforeAutospacing="1" w:after="100" w:afterAutospacing="1" w:line="240" w:lineRule="auto"/>
-        <w:rPr>
-          <w:rFonts w:ascii="Verdana" w:eastAsia="Times New Roman" w:hAnsi="Verdana" w:cs="Times New Roman"/>
-          <w:sz w:val="20"/>
-          <w:szCs w:val="20"/>
-        </w:rPr>
-      </w:pPr>
-      <w:r>
-        <w:rPr>
-          <w:rFonts w:ascii="Verdana" w:eastAsia="Times New Roman" w:hAnsi="Verdana" w:cs="Times New Roman"/>
-          <w:b/>
-          <w:bCs/>
-          <w:sz w:val="20"/>
-          <w:szCs w:val="20"/>
-        </w:rPr>
-        <w:t>Developing Use-Case Specifications:</w:t>
-      </w:r>
-    </w:p>
-    <w:p>
-      <w:pPr>
-        <w:numPr>
-          <w:ilvl w:val="1"/>
-          <w:numId w:val="49"/>
-        </w:numPr>
-        <w:spacing w:before="100" w:beforeAutospacing="1" w:after="100" w:afterAutospacing="1" w:line="240" w:lineRule="auto"/>
-        <w:rPr>
-          <w:rFonts w:ascii="Verdana" w:eastAsia="Times New Roman" w:hAnsi="Verdana" w:cs="Times New Roman"/>
-          <w:sz w:val="20"/>
-          <w:szCs w:val="20"/>
-        </w:rPr>
-      </w:pPr>
-      <w:r>
-        <w:rPr>
-          <w:rFonts w:ascii="Verdana" w:eastAsia="Times New Roman" w:hAnsi="Verdana" w:cs="Times New Roman"/>
-          <w:sz w:val="20"/>
-          <w:szCs w:val="20"/>
-        </w:rPr>
-        <w:t>With the finalized use-case model in hand, we'll then delve into developing detailed use-case specifications.</w:t>
-      </w:r>
-    </w:p>
-    <w:p>
-      <w:pPr>
-        <w:numPr>
-          <w:ilvl w:val="1"/>
-          <w:numId w:val="49"/>
-        </w:numPr>
-        <w:spacing w:before="100" w:beforeAutospacing="1" w:after="100" w:afterAutospacing="1" w:line="240" w:lineRule="auto"/>
-        <w:rPr>
-          <w:rFonts w:ascii="Verdana" w:eastAsia="Times New Roman" w:hAnsi="Verdana" w:cs="Times New Roman"/>
-          <w:sz w:val="20"/>
-          <w:szCs w:val="20"/>
-        </w:rPr>
-      </w:pPr>
-      <w:r>
-        <w:rPr>
-          <w:rFonts w:ascii="Verdana" w:eastAsia="Times New Roman" w:hAnsi="Verdana" w:cs="Times New Roman"/>
-          <w:sz w:val="20"/>
-          <w:szCs w:val="20"/>
-        </w:rPr>
-        <w:t>These specifications will outline specific steps, actors involved, and expected behavior for each use case.</w:t>
-      </w:r>
-    </w:p>
-    <w:p>
-      <w:pPr>
-        <w:numPr>
-          <w:ilvl w:val="1"/>
-          <w:numId w:val="49"/>
-        </w:numPr>
-        <w:spacing w:before="100" w:beforeAutospacing="1" w:after="100" w:afterAutospacing="1" w:line="240" w:lineRule="auto"/>
-        <w:rPr>
-          <w:rFonts w:ascii="Verdana" w:eastAsia="Times New Roman" w:hAnsi="Verdana" w:cs="Times New Roman"/>
-          <w:sz w:val="20"/>
-          <w:szCs w:val="20"/>
-        </w:rPr>
-      </w:pPr>
-      <w:r>
-        <w:rPr>
-          <w:rFonts w:ascii="Verdana" w:eastAsia="Times New Roman" w:hAnsi="Verdana" w:cs="Times New Roman"/>
-          <w:sz w:val="20"/>
-          <w:szCs w:val="20"/>
-        </w:rPr>
-        <w:t>This level of detail will be crucial for implementation and testing phases.</w:t>
-      </w:r>
-    </w:p>
-    <w:p>
-      <w:pPr>
-        <w:numPr>
-          <w:ilvl w:val="0"/>
-          <w:numId w:val="49"/>
-        </w:numPr>
-        <w:spacing w:before="100" w:beforeAutospacing="1" w:after="100" w:afterAutospacing="1" w:line="240" w:lineRule="auto"/>
-        <w:rPr>
-          <w:rFonts w:ascii="Verdana" w:eastAsia="Times New Roman" w:hAnsi="Verdana" w:cs="Times New Roman"/>
-          <w:sz w:val="20"/>
-          <w:szCs w:val="20"/>
-        </w:rPr>
-      </w:pPr>
-      <w:r>
-        <w:rPr>
-          <w:rFonts w:ascii="Verdana" w:eastAsia="Times New Roman" w:hAnsi="Verdana" w:cs="Times New Roman"/>
-          <w:b/>
-          <w:bCs/>
-          <w:sz w:val="20"/>
-          <w:szCs w:val="20"/>
-        </w:rPr>
-        <w:t>Completing Weekly Report #5:</w:t>
-      </w:r>
-    </w:p>
-    <w:p>
-      <w:pPr>
-        <w:numPr>
-          <w:ilvl w:val="1"/>
-          <w:numId w:val="49"/>
-        </w:numPr>
-        <w:spacing w:before="100" w:beforeAutospacing="1" w:after="100" w:afterAutospacing="1" w:line="240" w:lineRule="auto"/>
-        <w:rPr>
-          <w:rFonts w:ascii="Verdana" w:eastAsia="Times New Roman" w:hAnsi="Verdana" w:cs="Times New Roman"/>
-          <w:sz w:val="20"/>
-          <w:szCs w:val="20"/>
-        </w:rPr>
-      </w:pPr>
-      <w:r>
-        <w:rPr>
-          <w:rFonts w:ascii="Verdana" w:eastAsia="Times New Roman" w:hAnsi="Verdana" w:cs="Times New Roman"/>
-          <w:sz w:val="20"/>
-          <w:szCs w:val="20"/>
-        </w:rPr>
-        <w:t>This report will highlight the progress made on documentation finalization and capture any key decisions or discussions during the week.</w:t>
-      </w:r>
-    </w:p>
-    <w:p>
-      <w:pPr>
-        <w:spacing w:before="100" w:beforeAutospacing="1" w:after="100" w:afterAutospacing="1" w:line="240" w:lineRule="auto"/>
-        <w:rPr>
-          <w:rFonts w:ascii="Verdana" w:eastAsia="Times New Roman" w:hAnsi="Verdana" w:cs="Times New Roman"/>
-          <w:sz w:val="20"/>
-          <w:szCs w:val="20"/>
-        </w:rPr>
-      </w:pPr>
-      <w:r>
-        <w:rPr>
-          <w:rFonts w:ascii="Verdana" w:eastAsia="Times New Roman" w:hAnsi="Verdana" w:cs="Times New Roman"/>
-          <w:sz w:val="20"/>
-          <w:szCs w:val="20"/>
-        </w:rPr>
-        <w:t>By successfully completing these tasks, we'll establish a strong foundation for project execution moving forward. This comprehensive documentation will ensure clarity, alignment, and efficient development progress.</w:t>
-      </w:r>
     </w:p>
     <w:tbl>
       <w:tblPr>
@@ -4997,6 +3691,155 @@
     </w:lvl>
   </w:abstractNum>
   <w:abstractNum w:abstractNumId="9" w15:restartNumberingAfterBreak="0">
+    <w:nsid w:val="20F6483D"/>
+    <w:multiLevelType w:val="multilevel"/>
+    <w:tmpl w:val="42E24676"/>
+    <w:lvl w:ilvl="0">
+      <w:start w:val="1"/>
+      <w:numFmt w:val="bullet"/>
+      <w:lvlText w:val=""/>
+      <w:lvlJc w:val="left"/>
+      <w:pPr>
+        <w:tabs>
+          <w:tab w:val="num" w:pos="720"/>
+        </w:tabs>
+        <w:ind w:left="720" w:hanging="360"/>
+      </w:pPr>
+      <w:rPr>
+        <w:rFonts w:ascii="Symbol" w:hAnsi="Symbol" w:hint="default"/>
+        <w:sz w:val="20"/>
+      </w:rPr>
+    </w:lvl>
+    <w:lvl w:ilvl="1" w:tentative="1">
+      <w:start w:val="1"/>
+      <w:numFmt w:val="bullet"/>
+      <w:lvlText w:val="o"/>
+      <w:lvlJc w:val="left"/>
+      <w:pPr>
+        <w:tabs>
+          <w:tab w:val="num" w:pos="1440"/>
+        </w:tabs>
+        <w:ind w:left="1440" w:hanging="360"/>
+      </w:pPr>
+      <w:rPr>
+        <w:rFonts w:ascii="Courier New" w:hAnsi="Courier New" w:hint="default"/>
+        <w:sz w:val="20"/>
+      </w:rPr>
+    </w:lvl>
+    <w:lvl w:ilvl="2" w:tentative="1">
+      <w:start w:val="1"/>
+      <w:numFmt w:val="bullet"/>
+      <w:lvlText w:val=""/>
+      <w:lvlJc w:val="left"/>
+      <w:pPr>
+        <w:tabs>
+          <w:tab w:val="num" w:pos="2160"/>
+        </w:tabs>
+        <w:ind w:left="2160" w:hanging="360"/>
+      </w:pPr>
+      <w:rPr>
+        <w:rFonts w:ascii="Wingdings" w:hAnsi="Wingdings" w:hint="default"/>
+        <w:sz w:val="20"/>
+      </w:rPr>
+    </w:lvl>
+    <w:lvl w:ilvl="3" w:tentative="1">
+      <w:start w:val="1"/>
+      <w:numFmt w:val="bullet"/>
+      <w:lvlText w:val=""/>
+      <w:lvlJc w:val="left"/>
+      <w:pPr>
+        <w:tabs>
+          <w:tab w:val="num" w:pos="2880"/>
+        </w:tabs>
+        <w:ind w:left="2880" w:hanging="360"/>
+      </w:pPr>
+      <w:rPr>
+        <w:rFonts w:ascii="Wingdings" w:hAnsi="Wingdings" w:hint="default"/>
+        <w:sz w:val="20"/>
+      </w:rPr>
+    </w:lvl>
+    <w:lvl w:ilvl="4" w:tentative="1">
+      <w:start w:val="1"/>
+      <w:numFmt w:val="bullet"/>
+      <w:lvlText w:val=""/>
+      <w:lvlJc w:val="left"/>
+      <w:pPr>
+        <w:tabs>
+          <w:tab w:val="num" w:pos="3600"/>
+        </w:tabs>
+        <w:ind w:left="3600" w:hanging="360"/>
+      </w:pPr>
+      <w:rPr>
+        <w:rFonts w:ascii="Wingdings" w:hAnsi="Wingdings" w:hint="default"/>
+        <w:sz w:val="20"/>
+      </w:rPr>
+    </w:lvl>
+    <w:lvl w:ilvl="5" w:tentative="1">
+      <w:start w:val="1"/>
+      <w:numFmt w:val="bullet"/>
+      <w:lvlText w:val=""/>
+      <w:lvlJc w:val="left"/>
+      <w:pPr>
+        <w:tabs>
+          <w:tab w:val="num" w:pos="4320"/>
+        </w:tabs>
+        <w:ind w:left="4320" w:hanging="360"/>
+      </w:pPr>
+      <w:rPr>
+        <w:rFonts w:ascii="Wingdings" w:hAnsi="Wingdings" w:hint="default"/>
+        <w:sz w:val="20"/>
+      </w:rPr>
+    </w:lvl>
+    <w:lvl w:ilvl="6" w:tentative="1">
+      <w:start w:val="1"/>
+      <w:numFmt w:val="bullet"/>
+      <w:lvlText w:val=""/>
+      <w:lvlJc w:val="left"/>
+      <w:pPr>
+        <w:tabs>
+          <w:tab w:val="num" w:pos="5040"/>
+        </w:tabs>
+        <w:ind w:left="5040" w:hanging="360"/>
+      </w:pPr>
+      <w:rPr>
+        <w:rFonts w:ascii="Wingdings" w:hAnsi="Wingdings" w:hint="default"/>
+        <w:sz w:val="20"/>
+      </w:rPr>
+    </w:lvl>
+    <w:lvl w:ilvl="7" w:tentative="1">
+      <w:start w:val="1"/>
+      <w:numFmt w:val="bullet"/>
+      <w:lvlText w:val=""/>
+      <w:lvlJc w:val="left"/>
+      <w:pPr>
+        <w:tabs>
+          <w:tab w:val="num" w:pos="5760"/>
+        </w:tabs>
+        <w:ind w:left="5760" w:hanging="360"/>
+      </w:pPr>
+      <w:rPr>
+        <w:rFonts w:ascii="Wingdings" w:hAnsi="Wingdings" w:hint="default"/>
+        <w:sz w:val="20"/>
+      </w:rPr>
+    </w:lvl>
+    <w:lvl w:ilvl="8" w:tentative="1">
+      <w:start w:val="1"/>
+      <w:numFmt w:val="bullet"/>
+      <w:lvlText w:val=""/>
+      <w:lvlJc w:val="left"/>
+      <w:pPr>
+        <w:tabs>
+          <w:tab w:val="num" w:pos="6480"/>
+        </w:tabs>
+        <w:ind w:left="6480" w:hanging="360"/>
+      </w:pPr>
+      <w:rPr>
+        <w:rFonts w:ascii="Wingdings" w:hAnsi="Wingdings" w:hint="default"/>
+        <w:sz w:val="20"/>
+      </w:rPr>
+    </w:lvl>
+  </w:abstractNum>
+  <w:abstractNum w:abstractNumId="10" w15:restartNumberingAfterBreak="0">
     <w:nsid w:val="228030FC"/>
     <w:multiLevelType w:val="multilevel"/>
     <w:tmpl w:val="CCC65B98"/>
@@ -5145,7 +3988,7 @@
       </w:rPr>
     </w:lvl>
   </w:abstractNum>
-  <w:abstractNum w:abstractNumId="10" w15:restartNumberingAfterBreak="0">
+  <w:abstractNum w:abstractNumId="11" w15:restartNumberingAfterBreak="0">
     <w:nsid w:val="22C06131"/>
     <w:multiLevelType w:val="multilevel"/>
     <w:tmpl w:val="CB1206D0"/>
@@ -5294,7 +4137,120 @@
       </w:rPr>
     </w:lvl>
   </w:abstractNum>
-  <w:abstractNum w:abstractNumId="11" w15:restartNumberingAfterBreak="0">
+  <w:abstractNum w:abstractNumId="12" w15:restartNumberingAfterBreak="0">
+    <w:nsid w:val="23064655"/>
+    <w:multiLevelType w:val="hybridMultilevel"/>
+    <w:tmpl w:val="EDE86E9A"/>
+    <w:lvl w:ilvl="0" w:tplc="04090001">
+      <w:start w:val="1"/>
+      <w:numFmt w:val="bullet"/>
+      <w:lvlText w:val=""/>
+      <w:lvlJc w:val="left"/>
+      <w:pPr>
+        <w:ind w:left="720" w:hanging="360"/>
+      </w:pPr>
+      <w:rPr>
+        <w:rFonts w:ascii="Symbol" w:hAnsi="Symbol" w:hint="default"/>
+      </w:rPr>
+    </w:lvl>
+    <w:lvl w:ilvl="1" w:tplc="04090003" w:tentative="1">
+      <w:start w:val="1"/>
+      <w:numFmt w:val="bullet"/>
+      <w:lvlText w:val="o"/>
+      <w:lvlJc w:val="left"/>
+      <w:pPr>
+        <w:ind w:left="1440" w:hanging="360"/>
+      </w:pPr>
+      <w:rPr>
+        <w:rFonts w:ascii="Courier New" w:hAnsi="Courier New" w:cs="Courier New" w:hint="default"/>
+      </w:rPr>
+    </w:lvl>
+    <w:lvl w:ilvl="2" w:tplc="04090005" w:tentative="1">
+      <w:start w:val="1"/>
+      <w:numFmt w:val="bullet"/>
+      <w:lvlText w:val=""/>
+      <w:lvlJc w:val="left"/>
+      <w:pPr>
+        <w:ind w:left="2160" w:hanging="360"/>
+      </w:pPr>
+      <w:rPr>
+        <w:rFonts w:ascii="Wingdings" w:hAnsi="Wingdings" w:hint="default"/>
+      </w:rPr>
+    </w:lvl>
+    <w:lvl w:ilvl="3" w:tplc="04090001" w:tentative="1">
+      <w:start w:val="1"/>
+      <w:numFmt w:val="bullet"/>
+      <w:lvlText w:val=""/>
+      <w:lvlJc w:val="left"/>
+      <w:pPr>
+        <w:ind w:left="2880" w:hanging="360"/>
+      </w:pPr>
+      <w:rPr>
+        <w:rFonts w:ascii="Symbol" w:hAnsi="Symbol" w:hint="default"/>
+      </w:rPr>
+    </w:lvl>
+    <w:lvl w:ilvl="4" w:tplc="04090003" w:tentative="1">
+      <w:start w:val="1"/>
+      <w:numFmt w:val="bullet"/>
+      <w:lvlText w:val="o"/>
+      <w:lvlJc w:val="left"/>
+      <w:pPr>
+        <w:ind w:left="3600" w:hanging="360"/>
+      </w:pPr>
+      <w:rPr>
+        <w:rFonts w:ascii="Courier New" w:hAnsi="Courier New" w:cs="Courier New" w:hint="default"/>
+      </w:rPr>
+    </w:lvl>
+    <w:lvl w:ilvl="5" w:tplc="04090005" w:tentative="1">
+      <w:start w:val="1"/>
+      <w:numFmt w:val="bullet"/>
+      <w:lvlText w:val=""/>
+      <w:lvlJc w:val="left"/>
+      <w:pPr>
+        <w:ind w:left="4320" w:hanging="360"/>
+      </w:pPr>
+      <w:rPr>
+        <w:rFonts w:ascii="Wingdings" w:hAnsi="Wingdings" w:hint="default"/>
+      </w:rPr>
+    </w:lvl>
+    <w:lvl w:ilvl="6" w:tplc="04090001" w:tentative="1">
+      <w:start w:val="1"/>
+      <w:numFmt w:val="bullet"/>
+      <w:lvlText w:val=""/>
+      <w:lvlJc w:val="left"/>
+      <w:pPr>
+        <w:ind w:left="5040" w:hanging="360"/>
+      </w:pPr>
+      <w:rPr>
+        <w:rFonts w:ascii="Symbol" w:hAnsi="Symbol" w:hint="default"/>
+      </w:rPr>
+    </w:lvl>
+    <w:lvl w:ilvl="7" w:tplc="04090003" w:tentative="1">
+      <w:start w:val="1"/>
+      <w:numFmt w:val="bullet"/>
+      <w:lvlText w:val="o"/>
+      <w:lvlJc w:val="left"/>
+      <w:pPr>
+        <w:ind w:left="5760" w:hanging="360"/>
+      </w:pPr>
+      <w:rPr>
+        <w:rFonts w:ascii="Courier New" w:hAnsi="Courier New" w:cs="Courier New" w:hint="default"/>
+      </w:rPr>
+    </w:lvl>
+    <w:lvl w:ilvl="8" w:tplc="04090005" w:tentative="1">
+      <w:start w:val="1"/>
+      <w:numFmt w:val="bullet"/>
+      <w:lvlText w:val=""/>
+      <w:lvlJc w:val="left"/>
+      <w:pPr>
+        <w:ind w:left="6480" w:hanging="360"/>
+      </w:pPr>
+      <w:rPr>
+        <w:rFonts w:ascii="Wingdings" w:hAnsi="Wingdings" w:hint="default"/>
+      </w:rPr>
+    </w:lvl>
+  </w:abstractNum>
+  <w:abstractNum w:abstractNumId="13" w15:restartNumberingAfterBreak="0">
     <w:nsid w:val="257079F8"/>
     <w:multiLevelType w:val="multilevel"/>
     <w:tmpl w:val="C4DCB82A"/>
@@ -5443,7 +4399,7 @@
       </w:rPr>
     </w:lvl>
   </w:abstractNum>
-  <w:abstractNum w:abstractNumId="12" w15:restartNumberingAfterBreak="0">
+  <w:abstractNum w:abstractNumId="14" w15:restartNumberingAfterBreak="0">
     <w:nsid w:val="27BD4559"/>
     <w:multiLevelType w:val="multilevel"/>
     <w:tmpl w:val="76562FB2"/>
@@ -5592,7 +4548,7 @@
       </w:rPr>
     </w:lvl>
   </w:abstractNum>
-  <w:abstractNum w:abstractNumId="13" w15:restartNumberingAfterBreak="0">
+  <w:abstractNum w:abstractNumId="15" w15:restartNumberingAfterBreak="0">
     <w:nsid w:val="2C35242E"/>
     <w:multiLevelType w:val="multilevel"/>
     <w:tmpl w:val="3DE02C80"/>
@@ -5741,7 +4697,7 @@
       </w:rPr>
     </w:lvl>
   </w:abstractNum>
-  <w:abstractNum w:abstractNumId="14" w15:restartNumberingAfterBreak="0">
+  <w:abstractNum w:abstractNumId="16" w15:restartNumberingAfterBreak="0">
     <w:nsid w:val="2D876072"/>
     <w:multiLevelType w:val="multilevel"/>
     <w:tmpl w:val="A3F462AA"/>
@@ -5890,7 +4846,7 @@
       </w:rPr>
     </w:lvl>
   </w:abstractNum>
-  <w:abstractNum w:abstractNumId="15" w15:restartNumberingAfterBreak="0">
+  <w:abstractNum w:abstractNumId="17" w15:restartNumberingAfterBreak="0">
     <w:nsid w:val="2F7C778E"/>
     <w:multiLevelType w:val="multilevel"/>
     <w:tmpl w:val="9BEEA644"/>
@@ -6039,7 +4995,7 @@
       </w:rPr>
     </w:lvl>
   </w:abstractNum>
-  <w:abstractNum w:abstractNumId="16" w15:restartNumberingAfterBreak="0">
+  <w:abstractNum w:abstractNumId="18" w15:restartNumberingAfterBreak="0">
     <w:nsid w:val="2F8F453A"/>
     <w:multiLevelType w:val="multilevel"/>
     <w:tmpl w:val="C4DCB82A"/>
@@ -6188,7 +5144,7 @@
       </w:rPr>
     </w:lvl>
   </w:abstractNum>
-  <w:abstractNum w:abstractNumId="17" w15:restartNumberingAfterBreak="0">
+  <w:abstractNum w:abstractNumId="19" w15:restartNumberingAfterBreak="0">
     <w:nsid w:val="301A0525"/>
     <w:multiLevelType w:val="multilevel"/>
     <w:tmpl w:val="C4DCB82A"/>
@@ -6337,7 +5293,7 @@
       </w:rPr>
     </w:lvl>
   </w:abstractNum>
-  <w:abstractNum w:abstractNumId="18" w15:restartNumberingAfterBreak="0">
+  <w:abstractNum w:abstractNumId="20" w15:restartNumberingAfterBreak="0">
     <w:nsid w:val="314B37E6"/>
     <w:multiLevelType w:val="hybridMultilevel"/>
     <w:tmpl w:val="01DE0D20"/>
@@ -6429,7 +5385,7 @@
       </w:pPr>
     </w:lvl>
   </w:abstractNum>
-  <w:abstractNum w:abstractNumId="19" w15:restartNumberingAfterBreak="0">
+  <w:abstractNum w:abstractNumId="21" w15:restartNumberingAfterBreak="0">
     <w:nsid w:val="35165CA8"/>
     <w:multiLevelType w:val="multilevel"/>
     <w:tmpl w:val="E2FC76EA"/>
@@ -6578,7 +5534,7 @@
       </w:rPr>
     </w:lvl>
   </w:abstractNum>
-  <w:abstractNum w:abstractNumId="20" w15:restartNumberingAfterBreak="0">
+  <w:abstractNum w:abstractNumId="22" w15:restartNumberingAfterBreak="0">
     <w:nsid w:val="360C18BD"/>
     <w:multiLevelType w:val="multilevel"/>
     <w:tmpl w:val="C4DCB82A"/>
@@ -6727,7 +5683,7 @@
       </w:rPr>
     </w:lvl>
   </w:abstractNum>
-  <w:abstractNum w:abstractNumId="21" w15:restartNumberingAfterBreak="0">
+  <w:abstractNum w:abstractNumId="23" w15:restartNumberingAfterBreak="0">
     <w:nsid w:val="37A2015B"/>
     <w:multiLevelType w:val="multilevel"/>
     <w:tmpl w:val="8194AE82"/>
@@ -6876,7 +5832,7 @@
       </w:rPr>
     </w:lvl>
   </w:abstractNum>
-  <w:abstractNum w:abstractNumId="22" w15:restartNumberingAfterBreak="0">
+  <w:abstractNum w:abstractNumId="24" w15:restartNumberingAfterBreak="0">
     <w:nsid w:val="385005A8"/>
     <w:multiLevelType w:val="multilevel"/>
     <w:tmpl w:val="44303F74"/>
@@ -7025,7 +5981,417 @@
       </w:rPr>
     </w:lvl>
   </w:abstractNum>
-  <w:abstractNum w:abstractNumId="23" w15:restartNumberingAfterBreak="0">
+  <w:abstractNum w:abstractNumId="25" w15:restartNumberingAfterBreak="0">
+    <w:nsid w:val="38B36B19"/>
+    <w:multiLevelType w:val="multilevel"/>
+    <w:tmpl w:val="DF3EEF4E"/>
+    <w:lvl w:ilvl="0">
+      <w:start w:val="1"/>
+      <w:numFmt w:val="bullet"/>
+      <w:lvlText w:val=""/>
+      <w:lvlJc w:val="left"/>
+      <w:pPr>
+        <w:tabs>
+          <w:tab w:val="num" w:pos="720"/>
+        </w:tabs>
+        <w:ind w:left="720" w:hanging="360"/>
+      </w:pPr>
+      <w:rPr>
+        <w:rFonts w:ascii="Symbol" w:hAnsi="Symbol" w:hint="default"/>
+        <w:sz w:val="20"/>
+      </w:rPr>
+    </w:lvl>
+    <w:lvl w:ilvl="1" w:tentative="1">
+      <w:start w:val="1"/>
+      <w:numFmt w:val="bullet"/>
+      <w:lvlText w:val="o"/>
+      <w:lvlJc w:val="left"/>
+      <w:pPr>
+        <w:tabs>
+          <w:tab w:val="num" w:pos="1440"/>
+        </w:tabs>
+        <w:ind w:left="1440" w:hanging="360"/>
+      </w:pPr>
+      <w:rPr>
+        <w:rFonts w:ascii="Courier New" w:hAnsi="Courier New" w:hint="default"/>
+        <w:sz w:val="20"/>
+      </w:rPr>
+    </w:lvl>
+    <w:lvl w:ilvl="2" w:tentative="1">
+      <w:start w:val="1"/>
+      <w:numFmt w:val="bullet"/>
+      <w:lvlText w:val=""/>
+      <w:lvlJc w:val="left"/>
+      <w:pPr>
+        <w:tabs>
+          <w:tab w:val="num" w:pos="2160"/>
+        </w:tabs>
+        <w:ind w:left="2160" w:hanging="360"/>
+      </w:pPr>
+      <w:rPr>
+        <w:rFonts w:ascii="Wingdings" w:hAnsi="Wingdings" w:hint="default"/>
+        <w:sz w:val="20"/>
+      </w:rPr>
+    </w:lvl>
+    <w:lvl w:ilvl="3" w:tentative="1">
+      <w:start w:val="1"/>
+      <w:numFmt w:val="bullet"/>
+      <w:lvlText w:val=""/>
+      <w:lvlJc w:val="left"/>
+      <w:pPr>
+        <w:tabs>
+          <w:tab w:val="num" w:pos="2880"/>
+        </w:tabs>
+        <w:ind w:left="2880" w:hanging="360"/>
+      </w:pPr>
+      <w:rPr>
+        <w:rFonts w:ascii="Wingdings" w:hAnsi="Wingdings" w:hint="default"/>
+        <w:sz w:val="20"/>
+      </w:rPr>
+    </w:lvl>
+    <w:lvl w:ilvl="4" w:tentative="1">
+      <w:start w:val="1"/>
+      <w:numFmt w:val="bullet"/>
+      <w:lvlText w:val=""/>
+      <w:lvlJc w:val="left"/>
+      <w:pPr>
+        <w:tabs>
+          <w:tab w:val="num" w:pos="3600"/>
+        </w:tabs>
+        <w:ind w:left="3600" w:hanging="360"/>
+      </w:pPr>
+      <w:rPr>
+        <w:rFonts w:ascii="Wingdings" w:hAnsi="Wingdings" w:hint="default"/>
+        <w:sz w:val="20"/>
+      </w:rPr>
+    </w:lvl>
+    <w:lvl w:ilvl="5" w:tentative="1">
+      <w:start w:val="1"/>
+      <w:numFmt w:val="bullet"/>
+      <w:lvlText w:val=""/>
+      <w:lvlJc w:val="left"/>
+      <w:pPr>
+        <w:tabs>
+          <w:tab w:val="num" w:pos="4320"/>
+        </w:tabs>
+        <w:ind w:left="4320" w:hanging="360"/>
+      </w:pPr>
+      <w:rPr>
+        <w:rFonts w:ascii="Wingdings" w:hAnsi="Wingdings" w:hint="default"/>
+        <w:sz w:val="20"/>
+      </w:rPr>
+    </w:lvl>
+    <w:lvl w:ilvl="6" w:tentative="1">
+      <w:start w:val="1"/>
+      <w:numFmt w:val="bullet"/>
+      <w:lvlText w:val=""/>
+      <w:lvlJc w:val="left"/>
+      <w:pPr>
+        <w:tabs>
+          <w:tab w:val="num" w:pos="5040"/>
+        </w:tabs>
+        <w:ind w:left="5040" w:hanging="360"/>
+      </w:pPr>
+      <w:rPr>
+        <w:rFonts w:ascii="Wingdings" w:hAnsi="Wingdings" w:hint="default"/>
+        <w:sz w:val="20"/>
+      </w:rPr>
+    </w:lvl>
+    <w:lvl w:ilvl="7" w:tentative="1">
+      <w:start w:val="1"/>
+      <w:numFmt w:val="bullet"/>
+      <w:lvlText w:val=""/>
+      <w:lvlJc w:val="left"/>
+      <w:pPr>
+        <w:tabs>
+          <w:tab w:val="num" w:pos="5760"/>
+        </w:tabs>
+        <w:ind w:left="5760" w:hanging="360"/>
+      </w:pPr>
+      <w:rPr>
+        <w:rFonts w:ascii="Wingdings" w:hAnsi="Wingdings" w:hint="default"/>
+        <w:sz w:val="20"/>
+      </w:rPr>
+    </w:lvl>
+    <w:lvl w:ilvl="8" w:tentative="1">
+      <w:start w:val="1"/>
+      <w:numFmt w:val="bullet"/>
+      <w:lvlText w:val=""/>
+      <w:lvlJc w:val="left"/>
+      <w:pPr>
+        <w:tabs>
+          <w:tab w:val="num" w:pos="6480"/>
+        </w:tabs>
+        <w:ind w:left="6480" w:hanging="360"/>
+      </w:pPr>
+      <w:rPr>
+        <w:rFonts w:ascii="Wingdings" w:hAnsi="Wingdings" w:hint="default"/>
+        <w:sz w:val="20"/>
+      </w:rPr>
+    </w:lvl>
+  </w:abstractNum>
+  <w:abstractNum w:abstractNumId="26" w15:restartNumberingAfterBreak="0">
+    <w:nsid w:val="3CE00F99"/>
+    <w:multiLevelType w:val="multilevel"/>
+    <w:tmpl w:val="131EC2E6"/>
+    <w:lvl w:ilvl="0">
+      <w:start w:val="1"/>
+      <w:numFmt w:val="bullet"/>
+      <w:lvlText w:val=""/>
+      <w:lvlJc w:val="left"/>
+      <w:pPr>
+        <w:tabs>
+          <w:tab w:val="num" w:pos="720"/>
+        </w:tabs>
+        <w:ind w:left="720" w:hanging="360"/>
+      </w:pPr>
+      <w:rPr>
+        <w:rFonts w:ascii="Symbol" w:hAnsi="Symbol" w:hint="default"/>
+        <w:sz w:val="20"/>
+      </w:rPr>
+    </w:lvl>
+    <w:lvl w:ilvl="1" w:tentative="1">
+      <w:start w:val="1"/>
+      <w:numFmt w:val="bullet"/>
+      <w:lvlText w:val="o"/>
+      <w:lvlJc w:val="left"/>
+      <w:pPr>
+        <w:tabs>
+          <w:tab w:val="num" w:pos="1440"/>
+        </w:tabs>
+        <w:ind w:left="1440" w:hanging="360"/>
+      </w:pPr>
+      <w:rPr>
+        <w:rFonts w:ascii="Courier New" w:hAnsi="Courier New" w:hint="default"/>
+        <w:sz w:val="20"/>
+      </w:rPr>
+    </w:lvl>
+    <w:lvl w:ilvl="2" w:tentative="1">
+      <w:start w:val="1"/>
+      <w:numFmt w:val="bullet"/>
+      <w:lvlText w:val=""/>
+      <w:lvlJc w:val="left"/>
+      <w:pPr>
+        <w:tabs>
+          <w:tab w:val="num" w:pos="2160"/>
+        </w:tabs>
+        <w:ind w:left="2160" w:hanging="360"/>
+      </w:pPr>
+      <w:rPr>
+        <w:rFonts w:ascii="Wingdings" w:hAnsi="Wingdings" w:hint="default"/>
+        <w:sz w:val="20"/>
+      </w:rPr>
+    </w:lvl>
+    <w:lvl w:ilvl="3" w:tentative="1">
+      <w:start w:val="1"/>
+      <w:numFmt w:val="bullet"/>
+      <w:lvlText w:val=""/>
+      <w:lvlJc w:val="left"/>
+      <w:pPr>
+        <w:tabs>
+          <w:tab w:val="num" w:pos="2880"/>
+        </w:tabs>
+        <w:ind w:left="2880" w:hanging="360"/>
+      </w:pPr>
+      <w:rPr>
+        <w:rFonts w:ascii="Wingdings" w:hAnsi="Wingdings" w:hint="default"/>
+        <w:sz w:val="20"/>
+      </w:rPr>
+    </w:lvl>
+    <w:lvl w:ilvl="4" w:tentative="1">
+      <w:start w:val="1"/>
+      <w:numFmt w:val="bullet"/>
+      <w:lvlText w:val=""/>
+      <w:lvlJc w:val="left"/>
+      <w:pPr>
+        <w:tabs>
+          <w:tab w:val="num" w:pos="3600"/>
+        </w:tabs>
+        <w:ind w:left="3600" w:hanging="360"/>
+      </w:pPr>
+      <w:rPr>
+        <w:rFonts w:ascii="Wingdings" w:hAnsi="Wingdings" w:hint="default"/>
+        <w:sz w:val="20"/>
+      </w:rPr>
+    </w:lvl>
+    <w:lvl w:ilvl="5" w:tentative="1">
+      <w:start w:val="1"/>
+      <w:numFmt w:val="bullet"/>
+      <w:lvlText w:val=""/>
+      <w:lvlJc w:val="left"/>
+      <w:pPr>
+        <w:tabs>
+          <w:tab w:val="num" w:pos="4320"/>
+        </w:tabs>
+        <w:ind w:left="4320" w:hanging="360"/>
+      </w:pPr>
+      <w:rPr>
+        <w:rFonts w:ascii="Wingdings" w:hAnsi="Wingdings" w:hint="default"/>
+        <w:sz w:val="20"/>
+      </w:rPr>
+    </w:lvl>
+    <w:lvl w:ilvl="6" w:tentative="1">
+      <w:start w:val="1"/>
+      <w:numFmt w:val="bullet"/>
+      <w:lvlText w:val=""/>
+      <w:lvlJc w:val="left"/>
+      <w:pPr>
+        <w:tabs>
+          <w:tab w:val="num" w:pos="5040"/>
+        </w:tabs>
+        <w:ind w:left="5040" w:hanging="360"/>
+      </w:pPr>
+      <w:rPr>
+        <w:rFonts w:ascii="Wingdings" w:hAnsi="Wingdings" w:hint="default"/>
+        <w:sz w:val="20"/>
+      </w:rPr>
+    </w:lvl>
+    <w:lvl w:ilvl="7" w:tentative="1">
+      <w:start w:val="1"/>
+      <w:numFmt w:val="bullet"/>
+      <w:lvlText w:val=""/>
+      <w:lvlJc w:val="left"/>
+      <w:pPr>
+        <w:tabs>
+          <w:tab w:val="num" w:pos="5760"/>
+        </w:tabs>
+        <w:ind w:left="5760" w:hanging="360"/>
+      </w:pPr>
+      <w:rPr>
+        <w:rFonts w:ascii="Wingdings" w:hAnsi="Wingdings" w:hint="default"/>
+        <w:sz w:val="20"/>
+      </w:rPr>
+    </w:lvl>
+    <w:lvl w:ilvl="8" w:tentative="1">
+      <w:start w:val="1"/>
+      <w:numFmt w:val="bullet"/>
+      <w:lvlText w:val=""/>
+      <w:lvlJc w:val="left"/>
+      <w:pPr>
+        <w:tabs>
+          <w:tab w:val="num" w:pos="6480"/>
+        </w:tabs>
+        <w:ind w:left="6480" w:hanging="360"/>
+      </w:pPr>
+      <w:rPr>
+        <w:rFonts w:ascii="Wingdings" w:hAnsi="Wingdings" w:hint="default"/>
+        <w:sz w:val="20"/>
+      </w:rPr>
+    </w:lvl>
+  </w:abstractNum>
+  <w:abstractNum w:abstractNumId="27" w15:restartNumberingAfterBreak="0">
+    <w:nsid w:val="3E3B1FA6"/>
+    <w:multiLevelType w:val="hybridMultilevel"/>
+    <w:tmpl w:val="AE00D21C"/>
+    <w:lvl w:ilvl="0" w:tplc="33522764">
+      <w:numFmt w:val="bullet"/>
+      <w:lvlText w:val="-"/>
+      <w:lvlJc w:val="left"/>
+      <w:pPr>
+        <w:ind w:left="720" w:hanging="360"/>
+      </w:pPr>
+      <w:rPr>
+        <w:rFonts w:ascii="Verdana" w:eastAsia="Times New Roman" w:hAnsi="Verdana" w:cs="Times New Roman" w:hint="default"/>
+      </w:rPr>
+    </w:lvl>
+    <w:lvl w:ilvl="1" w:tplc="04090003" w:tentative="1">
+      <w:start w:val="1"/>
+      <w:numFmt w:val="bullet"/>
+      <w:lvlText w:val="o"/>
+      <w:lvlJc w:val="left"/>
+      <w:pPr>
+        <w:ind w:left="1440" w:hanging="360"/>
+      </w:pPr>
+      <w:rPr>
+        <w:rFonts w:ascii="Courier New" w:hAnsi="Courier New" w:cs="Courier New" w:hint="default"/>
+      </w:rPr>
+    </w:lvl>
+    <w:lvl w:ilvl="2" w:tplc="04090005" w:tentative="1">
+      <w:start w:val="1"/>
+      <w:numFmt w:val="bullet"/>
+      <w:lvlText w:val=""/>
+      <w:lvlJc w:val="left"/>
+      <w:pPr>
+        <w:ind w:left="2160" w:hanging="360"/>
+      </w:pPr>
+      <w:rPr>
+        <w:rFonts w:ascii="Wingdings" w:hAnsi="Wingdings" w:hint="default"/>
+      </w:rPr>
+    </w:lvl>
+    <w:lvl w:ilvl="3" w:tplc="04090001" w:tentative="1">
+      <w:start w:val="1"/>
+      <w:numFmt w:val="bullet"/>
+      <w:lvlText w:val=""/>
+      <w:lvlJc w:val="left"/>
+      <w:pPr>
+        <w:ind w:left="2880" w:hanging="360"/>
+      </w:pPr>
+      <w:rPr>
+        <w:rFonts w:ascii="Symbol" w:hAnsi="Symbol" w:hint="default"/>
+      </w:rPr>
+    </w:lvl>
+    <w:lvl w:ilvl="4" w:tplc="04090003" w:tentative="1">
+      <w:start w:val="1"/>
+      <w:numFmt w:val="bullet"/>
+      <w:lvlText w:val="o"/>
+      <w:lvlJc w:val="left"/>
+      <w:pPr>
+        <w:ind w:left="3600" w:hanging="360"/>
+      </w:pPr>
+      <w:rPr>
+        <w:rFonts w:ascii="Courier New" w:hAnsi="Courier New" w:cs="Courier New" w:hint="default"/>
+      </w:rPr>
+    </w:lvl>
+    <w:lvl w:ilvl="5" w:tplc="04090005" w:tentative="1">
+      <w:start w:val="1"/>
+      <w:numFmt w:val="bullet"/>
+      <w:lvlText w:val=""/>
+      <w:lvlJc w:val="left"/>
+      <w:pPr>
+        <w:ind w:left="4320" w:hanging="360"/>
+      </w:pPr>
+      <w:rPr>
+        <w:rFonts w:ascii="Wingdings" w:hAnsi="Wingdings" w:hint="default"/>
+      </w:rPr>
+    </w:lvl>
+    <w:lvl w:ilvl="6" w:tplc="04090001" w:tentative="1">
+      <w:start w:val="1"/>
+      <w:numFmt w:val="bullet"/>
+      <w:lvlText w:val=""/>
+      <w:lvlJc w:val="left"/>
+      <w:pPr>
+        <w:ind w:left="5040" w:hanging="360"/>
+      </w:pPr>
+      <w:rPr>
+        <w:rFonts w:ascii="Symbol" w:hAnsi="Symbol" w:hint="default"/>
+      </w:rPr>
+    </w:lvl>
+    <w:lvl w:ilvl="7" w:tplc="04090003" w:tentative="1">
+      <w:start w:val="1"/>
+      <w:numFmt w:val="bullet"/>
+      <w:lvlText w:val="o"/>
+      <w:lvlJc w:val="left"/>
+      <w:pPr>
+        <w:ind w:left="5760" w:hanging="360"/>
+      </w:pPr>
+      <w:rPr>
+        <w:rFonts w:ascii="Courier New" w:hAnsi="Courier New" w:cs="Courier New" w:hint="default"/>
+      </w:rPr>
+    </w:lvl>
+    <w:lvl w:ilvl="8" w:tplc="04090005" w:tentative="1">
+      <w:start w:val="1"/>
+      <w:numFmt w:val="bullet"/>
+      <w:lvlText w:val=""/>
+      <w:lvlJc w:val="left"/>
+      <w:pPr>
+        <w:ind w:left="6480" w:hanging="360"/>
+      </w:pPr>
+      <w:rPr>
+        <w:rFonts w:ascii="Wingdings" w:hAnsi="Wingdings" w:hint="default"/>
+      </w:rPr>
+    </w:lvl>
+  </w:abstractNum>
+  <w:abstractNum w:abstractNumId="28" w15:restartNumberingAfterBreak="0">
     <w:nsid w:val="3EC42594"/>
     <w:multiLevelType w:val="multilevel"/>
     <w:tmpl w:val="8DBAA62A"/>
@@ -7174,7 +6540,7 @@
       </w:rPr>
     </w:lvl>
   </w:abstractNum>
-  <w:abstractNum w:abstractNumId="24" w15:restartNumberingAfterBreak="0">
+  <w:abstractNum w:abstractNumId="29" w15:restartNumberingAfterBreak="0">
     <w:nsid w:val="3F317708"/>
     <w:multiLevelType w:val="multilevel"/>
     <w:tmpl w:val="A102592C"/>
@@ -7323,7 +6689,7 @@
       </w:rPr>
     </w:lvl>
   </w:abstractNum>
-  <w:abstractNum w:abstractNumId="25" w15:restartNumberingAfterBreak="0">
+  <w:abstractNum w:abstractNumId="30" w15:restartNumberingAfterBreak="0">
     <w:nsid w:val="41150FFC"/>
     <w:multiLevelType w:val="hybridMultilevel"/>
     <w:tmpl w:val="FF8E9522"/>
@@ -7436,7 +6802,7 @@
       </w:rPr>
     </w:lvl>
   </w:abstractNum>
-  <w:abstractNum w:abstractNumId="26" w15:restartNumberingAfterBreak="0">
+  <w:abstractNum w:abstractNumId="31" w15:restartNumberingAfterBreak="0">
     <w:nsid w:val="473A3025"/>
     <w:multiLevelType w:val="hybridMultilevel"/>
     <w:tmpl w:val="795060E4"/>
@@ -7550,7 +6916,156 @@
       </w:rPr>
     </w:lvl>
   </w:abstractNum>
-  <w:abstractNum w:abstractNumId="27" w15:restartNumberingAfterBreak="0">
+  <w:abstractNum w:abstractNumId="32" w15:restartNumberingAfterBreak="0">
+    <w:nsid w:val="4C410ED7"/>
+    <w:multiLevelType w:val="multilevel"/>
+    <w:tmpl w:val="F9F4B4AC"/>
+    <w:lvl w:ilvl="0">
+      <w:start w:val="1"/>
+      <w:numFmt w:val="bullet"/>
+      <w:lvlText w:val=""/>
+      <w:lvlJc w:val="left"/>
+      <w:pPr>
+        <w:tabs>
+          <w:tab w:val="num" w:pos="720"/>
+        </w:tabs>
+        <w:ind w:left="720" w:hanging="360"/>
+      </w:pPr>
+      <w:rPr>
+        <w:rFonts w:ascii="Symbol" w:hAnsi="Symbol" w:hint="default"/>
+        <w:sz w:val="20"/>
+      </w:rPr>
+    </w:lvl>
+    <w:lvl w:ilvl="1" w:tentative="1">
+      <w:start w:val="1"/>
+      <w:numFmt w:val="bullet"/>
+      <w:lvlText w:val="o"/>
+      <w:lvlJc w:val="left"/>
+      <w:pPr>
+        <w:tabs>
+          <w:tab w:val="num" w:pos="1440"/>
+        </w:tabs>
+        <w:ind w:left="1440" w:hanging="360"/>
+      </w:pPr>
+      <w:rPr>
+        <w:rFonts w:ascii="Courier New" w:hAnsi="Courier New" w:hint="default"/>
+        <w:sz w:val="20"/>
+      </w:rPr>
+    </w:lvl>
+    <w:lvl w:ilvl="2" w:tentative="1">
+      <w:start w:val="1"/>
+      <w:numFmt w:val="bullet"/>
+      <w:lvlText w:val=""/>
+      <w:lvlJc w:val="left"/>
+      <w:pPr>
+        <w:tabs>
+          <w:tab w:val="num" w:pos="2160"/>
+        </w:tabs>
+        <w:ind w:left="2160" w:hanging="360"/>
+      </w:pPr>
+      <w:rPr>
+        <w:rFonts w:ascii="Wingdings" w:hAnsi="Wingdings" w:hint="default"/>
+        <w:sz w:val="20"/>
+      </w:rPr>
+    </w:lvl>
+    <w:lvl w:ilvl="3" w:tentative="1">
+      <w:start w:val="1"/>
+      <w:numFmt w:val="bullet"/>
+      <w:lvlText w:val=""/>
+      <w:lvlJc w:val="left"/>
+      <w:pPr>
+        <w:tabs>
+          <w:tab w:val="num" w:pos="2880"/>
+        </w:tabs>
+        <w:ind w:left="2880" w:hanging="360"/>
+      </w:pPr>
+      <w:rPr>
+        <w:rFonts w:ascii="Wingdings" w:hAnsi="Wingdings" w:hint="default"/>
+        <w:sz w:val="20"/>
+      </w:rPr>
+    </w:lvl>
+    <w:lvl w:ilvl="4" w:tentative="1">
+      <w:start w:val="1"/>
+      <w:numFmt w:val="bullet"/>
+      <w:lvlText w:val=""/>
+      <w:lvlJc w:val="left"/>
+      <w:pPr>
+        <w:tabs>
+          <w:tab w:val="num" w:pos="3600"/>
+        </w:tabs>
+        <w:ind w:left="3600" w:hanging="360"/>
+      </w:pPr>
+      <w:rPr>
+        <w:rFonts w:ascii="Wingdings" w:hAnsi="Wingdings" w:hint="default"/>
+        <w:sz w:val="20"/>
+      </w:rPr>
+    </w:lvl>
+    <w:lvl w:ilvl="5" w:tentative="1">
+      <w:start w:val="1"/>
+      <w:numFmt w:val="bullet"/>
+      <w:lvlText w:val=""/>
+      <w:lvlJc w:val="left"/>
+      <w:pPr>
+        <w:tabs>
+          <w:tab w:val="num" w:pos="4320"/>
+        </w:tabs>
+        <w:ind w:left="4320" w:hanging="360"/>
+      </w:pPr>
+      <w:rPr>
+        <w:rFonts w:ascii="Wingdings" w:hAnsi="Wingdings" w:hint="default"/>
+        <w:sz w:val="20"/>
+      </w:rPr>
+    </w:lvl>
+    <w:lvl w:ilvl="6" w:tentative="1">
+      <w:start w:val="1"/>
+      <w:numFmt w:val="bullet"/>
+      <w:lvlText w:val=""/>
+      <w:lvlJc w:val="left"/>
+      <w:pPr>
+        <w:tabs>
+          <w:tab w:val="num" w:pos="5040"/>
+        </w:tabs>
+        <w:ind w:left="5040" w:hanging="360"/>
+      </w:pPr>
+      <w:rPr>
+        <w:rFonts w:ascii="Wingdings" w:hAnsi="Wingdings" w:hint="default"/>
+        <w:sz w:val="20"/>
+      </w:rPr>
+    </w:lvl>
+    <w:lvl w:ilvl="7" w:tentative="1">
+      <w:start w:val="1"/>
+      <w:numFmt w:val="bullet"/>
+      <w:lvlText w:val=""/>
+      <w:lvlJc w:val="left"/>
+      <w:pPr>
+        <w:tabs>
+          <w:tab w:val="num" w:pos="5760"/>
+        </w:tabs>
+        <w:ind w:left="5760" w:hanging="360"/>
+      </w:pPr>
+      <w:rPr>
+        <w:rFonts w:ascii="Wingdings" w:hAnsi="Wingdings" w:hint="default"/>
+        <w:sz w:val="20"/>
+      </w:rPr>
+    </w:lvl>
+    <w:lvl w:ilvl="8" w:tentative="1">
+      <w:start w:val="1"/>
+      <w:numFmt w:val="bullet"/>
+      <w:lvlText w:val=""/>
+      <w:lvlJc w:val="left"/>
+      <w:pPr>
+        <w:tabs>
+          <w:tab w:val="num" w:pos="6480"/>
+        </w:tabs>
+        <w:ind w:left="6480" w:hanging="360"/>
+      </w:pPr>
+      <w:rPr>
+        <w:rFonts w:ascii="Wingdings" w:hAnsi="Wingdings" w:hint="default"/>
+        <w:sz w:val="20"/>
+      </w:rPr>
+    </w:lvl>
+  </w:abstractNum>
+  <w:abstractNum w:abstractNumId="33" w15:restartNumberingAfterBreak="0">
     <w:nsid w:val="4DAF7B60"/>
     <w:multiLevelType w:val="multilevel"/>
     <w:tmpl w:val="C4DCB82A"/>
@@ -7699,7 +7214,7 @@
       </w:rPr>
     </w:lvl>
   </w:abstractNum>
-  <w:abstractNum w:abstractNumId="28" w15:restartNumberingAfterBreak="0">
+  <w:abstractNum w:abstractNumId="34" w15:restartNumberingAfterBreak="0">
     <w:nsid w:val="4FAE7ED9"/>
     <w:multiLevelType w:val="multilevel"/>
     <w:tmpl w:val="C4DCB82A"/>
@@ -7848,7 +7363,7 @@
       </w:rPr>
     </w:lvl>
   </w:abstractNum>
-  <w:abstractNum w:abstractNumId="29" w15:restartNumberingAfterBreak="0">
+  <w:abstractNum w:abstractNumId="35" w15:restartNumberingAfterBreak="0">
     <w:nsid w:val="522F2AD0"/>
     <w:multiLevelType w:val="hybridMultilevel"/>
     <w:tmpl w:val="F5346104"/>
@@ -7961,7 +7476,7 @@
       </w:rPr>
     </w:lvl>
   </w:abstractNum>
-  <w:abstractNum w:abstractNumId="30" w15:restartNumberingAfterBreak="0">
+  <w:abstractNum w:abstractNumId="36" w15:restartNumberingAfterBreak="0">
     <w:nsid w:val="528E5C3F"/>
     <w:multiLevelType w:val="hybridMultilevel"/>
     <w:tmpl w:val="C3A65BD6"/>
@@ -8053,7 +7568,7 @@
       </w:pPr>
     </w:lvl>
   </w:abstractNum>
-  <w:abstractNum w:abstractNumId="31" w15:restartNumberingAfterBreak="0">
+  <w:abstractNum w:abstractNumId="37" w15:restartNumberingAfterBreak="0">
     <w:nsid w:val="55031E78"/>
     <w:multiLevelType w:val="multilevel"/>
     <w:tmpl w:val="2F2290CE"/>
@@ -8202,7 +7717,7 @@
       </w:rPr>
     </w:lvl>
   </w:abstractNum>
-  <w:abstractNum w:abstractNumId="32" w15:restartNumberingAfterBreak="0">
+  <w:abstractNum w:abstractNumId="38" w15:restartNumberingAfterBreak="0">
     <w:nsid w:val="587D7747"/>
     <w:multiLevelType w:val="multilevel"/>
     <w:tmpl w:val="3D6CCA18"/>
@@ -8351,7 +7866,7 @@
       </w:rPr>
     </w:lvl>
   </w:abstractNum>
-  <w:abstractNum w:abstractNumId="33" w15:restartNumberingAfterBreak="0">
+  <w:abstractNum w:abstractNumId="39" w15:restartNumberingAfterBreak="0">
     <w:nsid w:val="596120F3"/>
     <w:multiLevelType w:val="hybridMultilevel"/>
     <w:tmpl w:val="311680A2"/>
@@ -8441,7 +7956,7 @@
       </w:pPr>
     </w:lvl>
   </w:abstractNum>
-  <w:abstractNum w:abstractNumId="34" w15:restartNumberingAfterBreak="0">
+  <w:abstractNum w:abstractNumId="40" w15:restartNumberingAfterBreak="0">
     <w:nsid w:val="5AE37481"/>
     <w:multiLevelType w:val="multilevel"/>
     <w:tmpl w:val="70AE3B34"/>
@@ -8590,7 +8105,7 @@
       </w:rPr>
     </w:lvl>
   </w:abstractNum>
-  <w:abstractNum w:abstractNumId="35" w15:restartNumberingAfterBreak="0">
+  <w:abstractNum w:abstractNumId="41" w15:restartNumberingAfterBreak="0">
     <w:nsid w:val="5BBA2811"/>
     <w:multiLevelType w:val="multilevel"/>
     <w:tmpl w:val="90D49D5C"/>
@@ -8739,7 +8254,7 @@
       </w:rPr>
     </w:lvl>
   </w:abstractNum>
-  <w:abstractNum w:abstractNumId="36" w15:restartNumberingAfterBreak="0">
+  <w:abstractNum w:abstractNumId="42" w15:restartNumberingAfterBreak="0">
     <w:nsid w:val="5D8B574B"/>
     <w:multiLevelType w:val="multilevel"/>
     <w:tmpl w:val="427E2D9A"/>
@@ -8888,7 +8403,7 @@
       </w:rPr>
     </w:lvl>
   </w:abstractNum>
-  <w:abstractNum w:abstractNumId="37" w15:restartNumberingAfterBreak="0">
+  <w:abstractNum w:abstractNumId="43" w15:restartNumberingAfterBreak="0">
     <w:nsid w:val="5DCE7F69"/>
     <w:multiLevelType w:val="multilevel"/>
     <w:tmpl w:val="C4DCB82A"/>
@@ -9037,7 +8552,7 @@
       </w:rPr>
     </w:lvl>
   </w:abstractNum>
-  <w:abstractNum w:abstractNumId="38" w15:restartNumberingAfterBreak="0">
+  <w:abstractNum w:abstractNumId="44" w15:restartNumberingAfterBreak="0">
     <w:nsid w:val="5DF723E5"/>
     <w:multiLevelType w:val="multilevel"/>
     <w:tmpl w:val="C4DCB82A"/>
@@ -9186,7 +8701,7 @@
       </w:rPr>
     </w:lvl>
   </w:abstractNum>
-  <w:abstractNum w:abstractNumId="39" w15:restartNumberingAfterBreak="0">
+  <w:abstractNum w:abstractNumId="45" w15:restartNumberingAfterBreak="0">
     <w:nsid w:val="604A3CBB"/>
     <w:multiLevelType w:val="multilevel"/>
     <w:tmpl w:val="0BCE2620"/>
@@ -9335,7 +8850,7 @@
       </w:rPr>
     </w:lvl>
   </w:abstractNum>
-  <w:abstractNum w:abstractNumId="40" w15:restartNumberingAfterBreak="0">
+  <w:abstractNum w:abstractNumId="46" w15:restartNumberingAfterBreak="0">
     <w:nsid w:val="62163F33"/>
     <w:multiLevelType w:val="multilevel"/>
     <w:tmpl w:val="6B0E78D0"/>
@@ -9452,7 +8967,7 @@
       </w:pPr>
     </w:lvl>
   </w:abstractNum>
-  <w:abstractNum w:abstractNumId="41" w15:restartNumberingAfterBreak="0">
+  <w:abstractNum w:abstractNumId="47" w15:restartNumberingAfterBreak="0">
     <w:nsid w:val="62ED63DC"/>
     <w:multiLevelType w:val="multilevel"/>
     <w:tmpl w:val="C4DCB82A"/>
@@ -9601,7 +9116,7 @@
       </w:rPr>
     </w:lvl>
   </w:abstractNum>
-  <w:abstractNum w:abstractNumId="42" w15:restartNumberingAfterBreak="0">
+  <w:abstractNum w:abstractNumId="48" w15:restartNumberingAfterBreak="0">
     <w:nsid w:val="674E6A5F"/>
     <w:multiLevelType w:val="multilevel"/>
     <w:tmpl w:val="F638798A"/>
@@ -9750,7 +9265,7 @@
       </w:rPr>
     </w:lvl>
   </w:abstractNum>
-  <w:abstractNum w:abstractNumId="43" w15:restartNumberingAfterBreak="0">
+  <w:abstractNum w:abstractNumId="49" w15:restartNumberingAfterBreak="0">
     <w:nsid w:val="69A5258B"/>
     <w:multiLevelType w:val="multilevel"/>
     <w:tmpl w:val="1C0690D0"/>
@@ -9899,7 +9414,7 @@
       </w:rPr>
     </w:lvl>
   </w:abstractNum>
-  <w:abstractNum w:abstractNumId="44" w15:restartNumberingAfterBreak="0">
+  <w:abstractNum w:abstractNumId="50" w15:restartNumberingAfterBreak="0">
     <w:nsid w:val="6A2D2038"/>
     <w:multiLevelType w:val="multilevel"/>
     <w:tmpl w:val="8506A2C6"/>
@@ -10048,7 +9563,7 @@
       </w:rPr>
     </w:lvl>
   </w:abstractNum>
-  <w:abstractNum w:abstractNumId="45" w15:restartNumberingAfterBreak="0">
+  <w:abstractNum w:abstractNumId="51" w15:restartNumberingAfterBreak="0">
     <w:nsid w:val="6C443D16"/>
     <w:multiLevelType w:val="multilevel"/>
     <w:tmpl w:val="C4DCB82A"/>
@@ -10197,7 +9712,156 @@
       </w:rPr>
     </w:lvl>
   </w:abstractNum>
-  <w:abstractNum w:abstractNumId="46" w15:restartNumberingAfterBreak="0">
+  <w:abstractNum w:abstractNumId="52" w15:restartNumberingAfterBreak="0">
+    <w:nsid w:val="70901E32"/>
+    <w:multiLevelType w:val="multilevel"/>
+    <w:tmpl w:val="2324A0FC"/>
+    <w:lvl w:ilvl="0">
+      <w:start w:val="1"/>
+      <w:numFmt w:val="bullet"/>
+      <w:lvlText w:val=""/>
+      <w:lvlJc w:val="left"/>
+      <w:pPr>
+        <w:tabs>
+          <w:tab w:val="num" w:pos="720"/>
+        </w:tabs>
+        <w:ind w:left="720" w:hanging="360"/>
+      </w:pPr>
+      <w:rPr>
+        <w:rFonts w:ascii="Symbol" w:hAnsi="Symbol" w:hint="default"/>
+        <w:sz w:val="20"/>
+      </w:rPr>
+    </w:lvl>
+    <w:lvl w:ilvl="1" w:tentative="1">
+      <w:start w:val="1"/>
+      <w:numFmt w:val="bullet"/>
+      <w:lvlText w:val="o"/>
+      <w:lvlJc w:val="left"/>
+      <w:pPr>
+        <w:tabs>
+          <w:tab w:val="num" w:pos="1440"/>
+        </w:tabs>
+        <w:ind w:left="1440" w:hanging="360"/>
+      </w:pPr>
+      <w:rPr>
+        <w:rFonts w:ascii="Courier New" w:hAnsi="Courier New" w:hint="default"/>
+        <w:sz w:val="20"/>
+      </w:rPr>
+    </w:lvl>
+    <w:lvl w:ilvl="2" w:tentative="1">
+      <w:start w:val="1"/>
+      <w:numFmt w:val="bullet"/>
+      <w:lvlText w:val=""/>
+      <w:lvlJc w:val="left"/>
+      <w:pPr>
+        <w:tabs>
+          <w:tab w:val="num" w:pos="2160"/>
+        </w:tabs>
+        <w:ind w:left="2160" w:hanging="360"/>
+      </w:pPr>
+      <w:rPr>
+        <w:rFonts w:ascii="Wingdings" w:hAnsi="Wingdings" w:hint="default"/>
+        <w:sz w:val="20"/>
+      </w:rPr>
+    </w:lvl>
+    <w:lvl w:ilvl="3" w:tentative="1">
+      <w:start w:val="1"/>
+      <w:numFmt w:val="bullet"/>
+      <w:lvlText w:val=""/>
+      <w:lvlJc w:val="left"/>
+      <w:pPr>
+        <w:tabs>
+          <w:tab w:val="num" w:pos="2880"/>
+        </w:tabs>
+        <w:ind w:left="2880" w:hanging="360"/>
+      </w:pPr>
+      <w:rPr>
+        <w:rFonts w:ascii="Wingdings" w:hAnsi="Wingdings" w:hint="default"/>
+        <w:sz w:val="20"/>
+      </w:rPr>
+    </w:lvl>
+    <w:lvl w:ilvl="4" w:tentative="1">
+      <w:start w:val="1"/>
+      <w:numFmt w:val="bullet"/>
+      <w:lvlText w:val=""/>
+      <w:lvlJc w:val="left"/>
+      <w:pPr>
+        <w:tabs>
+          <w:tab w:val="num" w:pos="3600"/>
+        </w:tabs>
+        <w:ind w:left="3600" w:hanging="360"/>
+      </w:pPr>
+      <w:rPr>
+        <w:rFonts w:ascii="Wingdings" w:hAnsi="Wingdings" w:hint="default"/>
+        <w:sz w:val="20"/>
+      </w:rPr>
+    </w:lvl>
+    <w:lvl w:ilvl="5" w:tentative="1">
+      <w:start w:val="1"/>
+      <w:numFmt w:val="bullet"/>
+      <w:lvlText w:val=""/>
+      <w:lvlJc w:val="left"/>
+      <w:pPr>
+        <w:tabs>
+          <w:tab w:val="num" w:pos="4320"/>
+        </w:tabs>
+        <w:ind w:left="4320" w:hanging="360"/>
+      </w:pPr>
+      <w:rPr>
+        <w:rFonts w:ascii="Wingdings" w:hAnsi="Wingdings" w:hint="default"/>
+        <w:sz w:val="20"/>
+      </w:rPr>
+    </w:lvl>
+    <w:lvl w:ilvl="6" w:tentative="1">
+      <w:start w:val="1"/>
+      <w:numFmt w:val="bullet"/>
+      <w:lvlText w:val=""/>
+      <w:lvlJc w:val="left"/>
+      <w:pPr>
+        <w:tabs>
+          <w:tab w:val="num" w:pos="5040"/>
+        </w:tabs>
+        <w:ind w:left="5040" w:hanging="360"/>
+      </w:pPr>
+      <w:rPr>
+        <w:rFonts w:ascii="Wingdings" w:hAnsi="Wingdings" w:hint="default"/>
+        <w:sz w:val="20"/>
+      </w:rPr>
+    </w:lvl>
+    <w:lvl w:ilvl="7" w:tentative="1">
+      <w:start w:val="1"/>
+      <w:numFmt w:val="bullet"/>
+      <w:lvlText w:val=""/>
+      <w:lvlJc w:val="left"/>
+      <w:pPr>
+        <w:tabs>
+          <w:tab w:val="num" w:pos="5760"/>
+        </w:tabs>
+        <w:ind w:left="5760" w:hanging="360"/>
+      </w:pPr>
+      <w:rPr>
+        <w:rFonts w:ascii="Wingdings" w:hAnsi="Wingdings" w:hint="default"/>
+        <w:sz w:val="20"/>
+      </w:rPr>
+    </w:lvl>
+    <w:lvl w:ilvl="8" w:tentative="1">
+      <w:start w:val="1"/>
+      <w:numFmt w:val="bullet"/>
+      <w:lvlText w:val=""/>
+      <w:lvlJc w:val="left"/>
+      <w:pPr>
+        <w:tabs>
+          <w:tab w:val="num" w:pos="6480"/>
+        </w:tabs>
+        <w:ind w:left="6480" w:hanging="360"/>
+      </w:pPr>
+      <w:rPr>
+        <w:rFonts w:ascii="Wingdings" w:hAnsi="Wingdings" w:hint="default"/>
+        <w:sz w:val="20"/>
+      </w:rPr>
+    </w:lvl>
+  </w:abstractNum>
+  <w:abstractNum w:abstractNumId="53" w15:restartNumberingAfterBreak="0">
     <w:nsid w:val="724C2085"/>
     <w:multiLevelType w:val="multilevel"/>
     <w:tmpl w:val="8626CD68"/>
@@ -10346,7 +10010,7 @@
       </w:rPr>
     </w:lvl>
   </w:abstractNum>
-  <w:abstractNum w:abstractNumId="47" w15:restartNumberingAfterBreak="0">
+  <w:abstractNum w:abstractNumId="54" w15:restartNumberingAfterBreak="0">
     <w:nsid w:val="72643965"/>
     <w:multiLevelType w:val="multilevel"/>
     <w:tmpl w:val="3D649400"/>
@@ -10495,7 +10159,7 @@
       </w:rPr>
     </w:lvl>
   </w:abstractNum>
-  <w:abstractNum w:abstractNumId="48" w15:restartNumberingAfterBreak="0">
+  <w:abstractNum w:abstractNumId="55" w15:restartNumberingAfterBreak="0">
     <w:nsid w:val="75BB683A"/>
     <w:multiLevelType w:val="multilevel"/>
     <w:tmpl w:val="A9CA5B50"/>
@@ -10645,121 +10309,121 @@
     </w:lvl>
   </w:abstractNum>
   <w:num w:numId="1" w16cid:durableId="1276257389">
-    <w:abstractNumId w:val="30"/>
+    <w:abstractNumId w:val="36"/>
   </w:num>
   <w:num w:numId="2" w16cid:durableId="1182161356">
-    <w:abstractNumId w:val="18"/>
+    <w:abstractNumId w:val="20"/>
   </w:num>
   <w:num w:numId="3" w16cid:durableId="2005012098">
-    <w:abstractNumId w:val="29"/>
+    <w:abstractNumId w:val="35"/>
   </w:num>
   <w:num w:numId="4" w16cid:durableId="970330810">
-    <w:abstractNumId w:val="48"/>
+    <w:abstractNumId w:val="55"/>
   </w:num>
   <w:num w:numId="5" w16cid:durableId="551623105">
-    <w:abstractNumId w:val="9"/>
+    <w:abstractNumId w:val="10"/>
   </w:num>
   <w:num w:numId="6" w16cid:durableId="108016350">
-    <w:abstractNumId w:val="12"/>
+    <w:abstractNumId w:val="14"/>
   </w:num>
   <w:num w:numId="7" w16cid:durableId="145170333">
-    <w:abstractNumId w:val="43"/>
+    <w:abstractNumId w:val="49"/>
   </w:num>
   <w:num w:numId="8" w16cid:durableId="1649893424">
     <w:abstractNumId w:val="0"/>
   </w:num>
   <w:num w:numId="9" w16cid:durableId="824395036">
-    <w:abstractNumId w:val="35"/>
+    <w:abstractNumId w:val="41"/>
   </w:num>
   <w:num w:numId="10" w16cid:durableId="615528100">
     <w:abstractNumId w:val="6"/>
   </w:num>
   <w:num w:numId="11" w16cid:durableId="877815874">
-    <w:abstractNumId w:val="47"/>
+    <w:abstractNumId w:val="54"/>
   </w:num>
   <w:num w:numId="12" w16cid:durableId="389839982">
-    <w:abstractNumId w:val="42"/>
+    <w:abstractNumId w:val="48"/>
   </w:num>
   <w:num w:numId="13" w16cid:durableId="372537996">
-    <w:abstractNumId w:val="33"/>
+    <w:abstractNumId w:val="39"/>
   </w:num>
   <w:num w:numId="14" w16cid:durableId="858544946">
     <w:abstractNumId w:val="7"/>
   </w:num>
   <w:num w:numId="15" w16cid:durableId="2035032608">
-    <w:abstractNumId w:val="39"/>
+    <w:abstractNumId w:val="45"/>
   </w:num>
   <w:num w:numId="16" w16cid:durableId="1804225327">
-    <w:abstractNumId w:val="31"/>
+    <w:abstractNumId w:val="37"/>
   </w:num>
   <w:num w:numId="17" w16cid:durableId="803430700">
     <w:abstractNumId w:val="8"/>
   </w:num>
   <w:num w:numId="18" w16cid:durableId="177700475">
-    <w:abstractNumId w:val="25"/>
+    <w:abstractNumId w:val="30"/>
   </w:num>
   <w:num w:numId="19" w16cid:durableId="1453666082">
-    <w:abstractNumId w:val="26"/>
+    <w:abstractNumId w:val="31"/>
   </w:num>
   <w:num w:numId="20" w16cid:durableId="228852677">
     <w:abstractNumId w:val="3"/>
   </w:num>
   <w:num w:numId="21" w16cid:durableId="1355300711">
-    <w:abstractNumId w:val="38"/>
+    <w:abstractNumId w:val="44"/>
   </w:num>
   <w:num w:numId="22" w16cid:durableId="428239984">
     <w:abstractNumId w:val="2"/>
   </w:num>
   <w:num w:numId="23" w16cid:durableId="981039897">
-    <w:abstractNumId w:val="37"/>
+    <w:abstractNumId w:val="43"/>
   </w:num>
   <w:num w:numId="24" w16cid:durableId="230653392">
-    <w:abstractNumId w:val="16"/>
+    <w:abstractNumId w:val="18"/>
   </w:num>
   <w:num w:numId="25" w16cid:durableId="950672788">
-    <w:abstractNumId w:val="45"/>
+    <w:abstractNumId w:val="51"/>
   </w:num>
   <w:num w:numId="26" w16cid:durableId="1932002678">
-    <w:abstractNumId w:val="11"/>
+    <w:abstractNumId w:val="13"/>
   </w:num>
   <w:num w:numId="27" w16cid:durableId="2076246113">
-    <w:abstractNumId w:val="17"/>
+    <w:abstractNumId w:val="19"/>
   </w:num>
   <w:num w:numId="28" w16cid:durableId="869873535">
-    <w:abstractNumId w:val="20"/>
+    <w:abstractNumId w:val="22"/>
   </w:num>
   <w:num w:numId="29" w16cid:durableId="1833175699">
-    <w:abstractNumId w:val="27"/>
+    <w:abstractNumId w:val="33"/>
   </w:num>
   <w:num w:numId="30" w16cid:durableId="218984077">
+    <w:abstractNumId w:val="34"/>
+  </w:num>
+  <w:num w:numId="31" w16cid:durableId="1161655104">
+    <w:abstractNumId w:val="47"/>
+  </w:num>
+  <w:num w:numId="32" w16cid:durableId="450829784">
+    <w:abstractNumId w:val="50"/>
+  </w:num>
+  <w:num w:numId="33" w16cid:durableId="959607987">
+    <w:abstractNumId w:val="21"/>
+  </w:num>
+  <w:num w:numId="34" w16cid:durableId="1503351374">
+    <w:abstractNumId w:val="38"/>
+  </w:num>
+  <w:num w:numId="35" w16cid:durableId="522087961">
     <w:abstractNumId w:val="28"/>
   </w:num>
-  <w:num w:numId="31" w16cid:durableId="1161655104">
-    <w:abstractNumId w:val="41"/>
-  </w:num>
-  <w:num w:numId="32" w16cid:durableId="450829784">
-    <w:abstractNumId w:val="44"/>
-  </w:num>
-  <w:num w:numId="33" w16cid:durableId="959607987">
-    <w:abstractNumId w:val="19"/>
-  </w:num>
-  <w:num w:numId="34" w16cid:durableId="1503351374">
-    <w:abstractNumId w:val="32"/>
-  </w:num>
-  <w:num w:numId="35" w16cid:durableId="522087961">
-    <w:abstractNumId w:val="23"/>
-  </w:num>
   <w:num w:numId="36" w16cid:durableId="1278683714">
-    <w:abstractNumId w:val="46"/>
+    <w:abstractNumId w:val="53"/>
   </w:num>
   <w:num w:numId="37" w16cid:durableId="1566601861">
-    <w:abstractNumId w:val="34"/>
+    <w:abstractNumId w:val="40"/>
   </w:num>
   <w:num w:numId="38" w16cid:durableId="99881738">
     <w:abstractNumId w:val="1"/>
   </w:num>
   <w:num w:numId="39" w16cid:durableId="1054038328">
-    <w:abstractNumId w:val="14"/>
+    <w:abstractNumId w:val="16"/>
   </w:num>
   <w:num w:numId="40" w16cid:durableId="2019692583">
     <w:abstractNumId w:val="4"/>
@@ -10768,28 +10432,49 @@
     <w:abstractNumId w:val="5"/>
   </w:num>
   <w:num w:numId="42" w16cid:durableId="642855740">
-    <w:abstractNumId w:val="21"/>
+    <w:abstractNumId w:val="23"/>
   </w:num>
   <w:num w:numId="43" w16cid:durableId="1795557453">
-    <w:abstractNumId w:val="22"/>
+    <w:abstractNumId w:val="24"/>
   </w:num>
   <w:num w:numId="44" w16cid:durableId="1442140383">
-    <w:abstractNumId w:val="10"/>
+    <w:abstractNumId w:val="11"/>
   </w:num>
   <w:num w:numId="45" w16cid:durableId="791825090">
-    <w:abstractNumId w:val="24"/>
+    <w:abstractNumId w:val="29"/>
   </w:num>
   <w:num w:numId="46" w16cid:durableId="47540119">
+    <w:abstractNumId w:val="17"/>
+  </w:num>
+  <w:num w:numId="47" w16cid:durableId="1596939160">
+    <w:abstractNumId w:val="42"/>
+  </w:num>
+  <w:num w:numId="48" w16cid:durableId="1254389777">
     <w:abstractNumId w:val="15"/>
   </w:num>
-  <w:num w:numId="47" w16cid:durableId="1596939160">
-    <w:abstractNumId w:val="36"/>
+  <w:num w:numId="49" w16cid:durableId="594098961">
+    <w:abstractNumId w:val="46"/>
   </w:num>
-  <w:num w:numId="48" w16cid:durableId="1254389777">
-    <w:abstractNumId w:val="13"/>
+  <w:num w:numId="50" w16cid:durableId="2089812171">
+    <w:abstractNumId w:val="27"/>
   </w:num>
-  <w:num w:numId="49" w16cid:durableId="594098961">
-    <w:abstractNumId w:val="40"/>
+  <w:num w:numId="51" w16cid:durableId="2017540223">
+    <w:abstractNumId w:val="12"/>
+  </w:num>
+  <w:num w:numId="52" w16cid:durableId="313801927">
+    <w:abstractNumId w:val="25"/>
+  </w:num>
+  <w:num w:numId="53" w16cid:durableId="1818691768">
+    <w:abstractNumId w:val="32"/>
+  </w:num>
+  <w:num w:numId="54" w16cid:durableId="856777234">
+    <w:abstractNumId w:val="26"/>
+  </w:num>
+  <w:num w:numId="55" w16cid:durableId="975990534">
+    <w:abstractNumId w:val="9"/>
+  </w:num>
+  <w:num w:numId="56" w16cid:durableId="1108426019">
+    <w:abstractNumId w:val="52"/>
   </w:num>
 </w:numbering>
 </file>

</xml_diff>